<commit_message>
Add explanation of family part in case of partial parallel employment as comments to letter
</commit_message>
<xml_diff>
--- a/Docs/Workers Rights Upgrade - 2024 - set wage level and family part.docx
+++ b/Docs/Workers Rights Upgrade - 2024 - set wage level and family part.docx
@@ -7,12 +7,789 @@
         <w:pStyle w:val="Heading2"/>
       </w:pPr>
       <w:r>
+        <w:t>Add comments to explain partial common employment – 20/3/24</w:t>
+      </w:r>
+    </w:p>
+    <w:p>
+      <w:r>
+        <w:t>The comments should be under the pension table in the letter in English and Hebrew.</w:t>
+      </w:r>
+    </w:p>
+    <w:p>
+      <w:r>
+        <w:t>Start with English.</w:t>
+      </w:r>
+    </w:p>
+    <w:p>
+      <w:r>
+        <w:t>Where is it computed?</w:t>
+      </w:r>
+    </w:p>
+    <w:p>
+      <w:pPr>
+        <w:rPr>
+          <w:rFonts w:ascii="Consolas" w:hAnsi="Consolas" w:cs="Consolas"/>
+          <w:color w:val="000000"/>
+          <w:kern w:val="0"/>
+          <w:sz w:val="19"/>
+          <w:szCs w:val="19"/>
+          <w:lang w:val="en-IL" w:bidi="ar-SA"/>
+        </w:rPr>
+      </w:pPr>
+      <w:r>
+        <w:rPr>
+          <w:rFonts w:ascii="Consolas" w:hAnsi="Consolas" w:cs="Consolas"/>
+          <w:color w:val="0000FF"/>
+          <w:kern w:val="0"/>
+          <w:sz w:val="19"/>
+          <w:szCs w:val="19"/>
+          <w:lang w:val="en-IL" w:bidi="ar-SA"/>
+        </w:rPr>
+        <w:t>void</w:t>
+      </w:r>
+      <w:r>
+        <w:rPr>
+          <w:rFonts w:ascii="Consolas" w:hAnsi="Consolas" w:cs="Consolas"/>
+          <w:color w:val="000000"/>
+          <w:kern w:val="0"/>
+          <w:sz w:val="19"/>
+          <w:szCs w:val="19"/>
+          <w:lang w:val="en-IL" w:bidi="ar-SA"/>
+        </w:rPr>
+        <w:t xml:space="preserve"> </w:t>
+      </w:r>
+      <w:r>
+        <w:rPr>
+          <w:rFonts w:ascii="Consolas" w:hAnsi="Consolas" w:cs="Consolas"/>
+          <w:color w:val="2B91AF"/>
+          <w:kern w:val="0"/>
+          <w:sz w:val="19"/>
+          <w:szCs w:val="19"/>
+          <w:lang w:val="en-IL" w:bidi="ar-SA"/>
+        </w:rPr>
+        <w:t>CPension</w:t>
+      </w:r>
+      <w:r>
+        <w:rPr>
+          <w:rFonts w:ascii="Consolas" w:hAnsi="Consolas" w:cs="Consolas"/>
+          <w:color w:val="000000"/>
+          <w:kern w:val="0"/>
+          <w:sz w:val="19"/>
+          <w:szCs w:val="19"/>
+          <w:lang w:val="en-IL" w:bidi="ar-SA"/>
+        </w:rPr>
+        <w:t>::PensionAddMonth(</w:t>
+      </w:r>
+      <w:r>
+        <w:rPr>
+          <w:rFonts w:ascii="Consolas" w:hAnsi="Consolas" w:cs="Consolas"/>
+          <w:color w:val="2B91AF"/>
+          <w:kern w:val="0"/>
+          <w:sz w:val="19"/>
+          <w:szCs w:val="19"/>
+          <w:lang w:val="en-IL" w:bidi="ar-SA"/>
+        </w:rPr>
+        <w:t>CMyTime</w:t>
+      </w:r>
+      <w:r>
+        <w:rPr>
+          <w:rFonts w:ascii="Consolas" w:hAnsi="Consolas" w:cs="Consolas"/>
+          <w:color w:val="000000"/>
+          <w:kern w:val="0"/>
+          <w:sz w:val="19"/>
+          <w:szCs w:val="19"/>
+          <w:lang w:val="en-IL" w:bidi="ar-SA"/>
+        </w:rPr>
+        <w:t xml:space="preserve">&amp; </w:t>
+      </w:r>
+      <w:r>
+        <w:rPr>
+          <w:rFonts w:ascii="Consolas" w:hAnsi="Consolas" w:cs="Consolas"/>
+          <w:color w:val="808080"/>
+          <w:kern w:val="0"/>
+          <w:sz w:val="19"/>
+          <w:szCs w:val="19"/>
+          <w:lang w:val="en-IL" w:bidi="ar-SA"/>
+        </w:rPr>
+        <w:t>date</w:t>
+      </w:r>
+      <w:r>
+        <w:rPr>
+          <w:rFonts w:ascii="Consolas" w:hAnsi="Consolas" w:cs="Consolas"/>
+          <w:color w:val="000000"/>
+          <w:kern w:val="0"/>
+          <w:sz w:val="19"/>
+          <w:szCs w:val="19"/>
+          <w:lang w:val="en-IL" w:bidi="ar-SA"/>
+        </w:rPr>
+        <w:t xml:space="preserve">, </w:t>
+      </w:r>
+      <w:r>
+        <w:rPr>
+          <w:rFonts w:ascii="Consolas" w:hAnsi="Consolas" w:cs="Consolas"/>
+          <w:color w:val="0000FF"/>
+          <w:kern w:val="0"/>
+          <w:sz w:val="19"/>
+          <w:szCs w:val="19"/>
+          <w:lang w:val="en-IL" w:bidi="ar-SA"/>
+        </w:rPr>
+        <w:t>int</w:t>
+      </w:r>
+      <w:r>
+        <w:rPr>
+          <w:rFonts w:ascii="Consolas" w:hAnsi="Consolas" w:cs="Consolas"/>
+          <w:color w:val="000000"/>
+          <w:kern w:val="0"/>
+          <w:sz w:val="19"/>
+          <w:szCs w:val="19"/>
+          <w:lang w:val="en-IL" w:bidi="ar-SA"/>
+        </w:rPr>
+        <w:t xml:space="preserve"> </w:t>
+      </w:r>
+      <w:r>
+        <w:rPr>
+          <w:rFonts w:ascii="Consolas" w:hAnsi="Consolas" w:cs="Consolas"/>
+          <w:color w:val="808080"/>
+          <w:kern w:val="0"/>
+          <w:sz w:val="19"/>
+          <w:szCs w:val="19"/>
+          <w:lang w:val="en-IL" w:bidi="ar-SA"/>
+        </w:rPr>
+        <w:t>nDays</w:t>
+      </w:r>
+      <w:r>
+        <w:rPr>
+          <w:rFonts w:ascii="Consolas" w:hAnsi="Consolas" w:cs="Consolas"/>
+          <w:color w:val="000000"/>
+          <w:kern w:val="0"/>
+          <w:sz w:val="19"/>
+          <w:szCs w:val="19"/>
+          <w:lang w:val="en-IL" w:bidi="ar-SA"/>
+        </w:rPr>
+        <w:t xml:space="preserve">, </w:t>
+      </w:r>
+      <w:r>
+        <w:rPr>
+          <w:rFonts w:ascii="Consolas" w:hAnsi="Consolas" w:cs="Consolas"/>
+          <w:color w:val="0000FF"/>
+          <w:kern w:val="0"/>
+          <w:sz w:val="19"/>
+          <w:szCs w:val="19"/>
+          <w:lang w:val="en-IL" w:bidi="ar-SA"/>
+        </w:rPr>
+        <w:t>bool</w:t>
+      </w:r>
+      <w:r>
+        <w:rPr>
+          <w:rFonts w:ascii="Consolas" w:hAnsi="Consolas" w:cs="Consolas"/>
+          <w:color w:val="000000"/>
+          <w:kern w:val="0"/>
+          <w:sz w:val="19"/>
+          <w:szCs w:val="19"/>
+          <w:lang w:val="en-IL" w:bidi="ar-SA"/>
+        </w:rPr>
+        <w:t xml:space="preserve"> </w:t>
+      </w:r>
+      <w:r>
+        <w:rPr>
+          <w:rFonts w:ascii="Consolas" w:hAnsi="Consolas" w:cs="Consolas"/>
+          <w:color w:val="808080"/>
+          <w:kern w:val="0"/>
+          <w:sz w:val="19"/>
+          <w:szCs w:val="19"/>
+          <w:lang w:val="en-IL" w:bidi="ar-SA"/>
+        </w:rPr>
+        <w:t>bFirst</w:t>
+      </w:r>
+      <w:r>
+        <w:rPr>
+          <w:rFonts w:ascii="Consolas" w:hAnsi="Consolas" w:cs="Consolas"/>
+          <w:color w:val="000000"/>
+          <w:kern w:val="0"/>
+          <w:sz w:val="19"/>
+          <w:szCs w:val="19"/>
+          <w:lang w:val="en-IL" w:bidi="ar-SA"/>
+        </w:rPr>
+        <w:t>)</w:t>
+      </w:r>
+    </w:p>
+    <w:p>
+      <w:pPr>
+        <w:rPr>
+          <w:rFonts w:ascii="Consolas" w:hAnsi="Consolas" w:cs="Consolas"/>
+          <w:color w:val="000000"/>
+          <w:kern w:val="0"/>
+          <w:sz w:val="19"/>
+          <w:szCs w:val="19"/>
+          <w:lang w:val="en-IL" w:bidi="ar-SA"/>
+        </w:rPr>
+      </w:pPr>
+      <w:r>
+        <w:rPr>
+          <w:rFonts w:ascii="Consolas" w:hAnsi="Consolas" w:cs="Consolas"/>
+          <w:color w:val="000000"/>
+          <w:kern w:val="0"/>
+          <w:sz w:val="19"/>
+          <w:szCs w:val="19"/>
+          <w:lang w:val="en-IL" w:bidi="ar-SA"/>
+        </w:rPr>
+        <w:t>It is called only from:</w:t>
+      </w:r>
+    </w:p>
+    <w:p>
+      <w:pPr>
+        <w:rPr>
+          <w:rFonts w:ascii="Consolas" w:hAnsi="Consolas" w:cs="Consolas"/>
+          <w:color w:val="000000"/>
+          <w:kern w:val="0"/>
+          <w:sz w:val="19"/>
+          <w:szCs w:val="19"/>
+          <w:lang w:val="en-IL" w:bidi="ar-SA"/>
+        </w:rPr>
+      </w:pPr>
+      <w:r>
+        <w:rPr>
+          <w:rFonts w:ascii="Consolas" w:hAnsi="Consolas" w:cs="Consolas"/>
+          <w:color w:val="0000FF"/>
+          <w:kern w:val="0"/>
+          <w:sz w:val="19"/>
+          <w:szCs w:val="19"/>
+          <w:lang w:val="en-IL" w:bidi="ar-SA"/>
+        </w:rPr>
+        <w:t>bool</w:t>
+      </w:r>
+      <w:r>
+        <w:rPr>
+          <w:rFonts w:ascii="Consolas" w:hAnsi="Consolas" w:cs="Consolas"/>
+          <w:color w:val="000000"/>
+          <w:kern w:val="0"/>
+          <w:sz w:val="19"/>
+          <w:szCs w:val="19"/>
+          <w:lang w:val="en-IL" w:bidi="ar-SA"/>
+        </w:rPr>
+        <w:t xml:space="preserve"> </w:t>
+      </w:r>
+      <w:r>
+        <w:rPr>
+          <w:rFonts w:ascii="Consolas" w:hAnsi="Consolas" w:cs="Consolas"/>
+          <w:color w:val="2B91AF"/>
+          <w:kern w:val="0"/>
+          <w:sz w:val="19"/>
+          <w:szCs w:val="19"/>
+          <w:lang w:val="en-IL" w:bidi="ar-SA"/>
+        </w:rPr>
+        <w:t>CPension</w:t>
+      </w:r>
+      <w:r>
+        <w:rPr>
+          <w:rFonts w:ascii="Consolas" w:hAnsi="Consolas" w:cs="Consolas"/>
+          <w:color w:val="000000"/>
+          <w:kern w:val="0"/>
+          <w:sz w:val="19"/>
+          <w:szCs w:val="19"/>
+          <w:lang w:val="en-IL" w:bidi="ar-SA"/>
+        </w:rPr>
+        <w:t>::DoCompute()</w:t>
+      </w:r>
+    </w:p>
+    <w:p>
+      <w:pPr>
+        <w:rPr>
+          <w:rFonts w:ascii="Consolas" w:hAnsi="Consolas" w:cs="Consolas"/>
+          <w:color w:val="000000"/>
+          <w:kern w:val="0"/>
+          <w:sz w:val="19"/>
+          <w:szCs w:val="19"/>
+          <w:lang w:val="en-IL" w:bidi="ar-SA"/>
+        </w:rPr>
+      </w:pPr>
+      <w:r>
+        <w:rPr>
+          <w:rFonts w:ascii="Consolas" w:hAnsi="Consolas" w:cs="Consolas"/>
+          <w:color w:val="000000"/>
+          <w:kern w:val="0"/>
+          <w:sz w:val="19"/>
+          <w:szCs w:val="19"/>
+          <w:lang w:val="en-IL" w:bidi="ar-SA"/>
+        </w:rPr>
+        <w:t>It calls:</w:t>
+      </w:r>
+    </w:p>
+    <w:p>
+      <w:pPr>
+        <w:rPr>
+          <w:rFonts w:ascii="Consolas" w:hAnsi="Consolas" w:cs="Consolas"/>
+          <w:color w:val="000000"/>
+          <w:kern w:val="0"/>
+          <w:sz w:val="19"/>
+          <w:szCs w:val="19"/>
+          <w:lang w:val="en-IL" w:bidi="ar-SA"/>
+        </w:rPr>
+      </w:pPr>
+      <w:r>
+        <w:rPr>
+          <w:rFonts w:ascii="Consolas" w:hAnsi="Consolas" w:cs="Consolas"/>
+          <w:color w:val="000000"/>
+          <w:kern w:val="0"/>
+          <w:sz w:val="19"/>
+          <w:szCs w:val="19"/>
+          <w:lang w:val="en-IL" w:bidi="ar-SA"/>
+        </w:rPr>
+        <w:tab/>
+        <w:t>mReport.AddMonth(</w:t>
+      </w:r>
+      <w:r>
+        <w:rPr>
+          <w:rFonts w:ascii="Consolas" w:hAnsi="Consolas" w:cs="Consolas"/>
+          <w:color w:val="808080"/>
+          <w:kern w:val="0"/>
+          <w:sz w:val="19"/>
+          <w:szCs w:val="19"/>
+          <w:lang w:val="en-IL" w:bidi="ar-SA"/>
+        </w:rPr>
+        <w:t>date</w:t>
+      </w:r>
+      <w:r>
+        <w:rPr>
+          <w:rFonts w:ascii="Consolas" w:hAnsi="Consolas" w:cs="Consolas"/>
+          <w:color w:val="000000"/>
+          <w:kern w:val="0"/>
+          <w:sz w:val="19"/>
+          <w:szCs w:val="19"/>
+          <w:lang w:val="en-IL" w:bidi="ar-SA"/>
+        </w:rPr>
+        <w:t>, monthlyPay, part, penRate, sevRate, familyPart, (</w:t>
+      </w:r>
+      <w:r>
+        <w:rPr>
+          <w:rFonts w:ascii="Consolas" w:hAnsi="Consolas" w:cs="Consolas"/>
+          <w:color w:val="0000FF"/>
+          <w:kern w:val="0"/>
+          <w:sz w:val="19"/>
+          <w:szCs w:val="19"/>
+          <w:lang w:val="en-IL" w:bidi="ar-SA"/>
+        </w:rPr>
+        <w:t>const</w:t>
+      </w:r>
+      <w:r>
+        <w:rPr>
+          <w:rFonts w:ascii="Consolas" w:hAnsi="Consolas" w:cs="Consolas"/>
+          <w:color w:val="000000"/>
+          <w:kern w:val="0"/>
+          <w:sz w:val="19"/>
+          <w:szCs w:val="19"/>
+          <w:lang w:val="en-IL" w:bidi="ar-SA"/>
+        </w:rPr>
+        <w:t xml:space="preserve"> </w:t>
+      </w:r>
+      <w:r>
+        <w:rPr>
+          <w:rFonts w:ascii="Consolas" w:hAnsi="Consolas" w:cs="Consolas"/>
+          <w:color w:val="0000FF"/>
+          <w:kern w:val="0"/>
+          <w:sz w:val="19"/>
+          <w:szCs w:val="19"/>
+          <w:lang w:val="en-IL" w:bidi="ar-SA"/>
+        </w:rPr>
+        <w:t>wchar_t</w:t>
+      </w:r>
+      <w:r>
+        <w:rPr>
+          <w:rFonts w:ascii="Consolas" w:hAnsi="Consolas" w:cs="Consolas"/>
+          <w:color w:val="000000"/>
+          <w:kern w:val="0"/>
+          <w:sz w:val="19"/>
+          <w:szCs w:val="19"/>
+          <w:lang w:val="en-IL" w:bidi="ar-SA"/>
+        </w:rPr>
+        <w:t xml:space="preserve"> *)monthlyFamilyPart.msCompanyRatio);</w:t>
+      </w:r>
+    </w:p>
+    <w:p>
+      <w:pPr>
+        <w:pStyle w:val="Heading4"/>
+        <w:rPr>
+          <w:lang w:val="en-IL" w:bidi="ar-SA"/>
+        </w:rPr>
+      </w:pPr>
+      <w:r>
+        <w:rPr>
+          <w:lang w:val="en-IL" w:bidi="ar-SA"/>
+        </w:rPr>
+        <w:t>NEW</w:t>
+      </w:r>
+    </w:p>
+    <w:p>
+      <w:pPr>
+        <w:rPr>
+          <w:rFonts w:ascii="Consolas" w:hAnsi="Consolas" w:cs="Consolas"/>
+          <w:color w:val="000000"/>
+          <w:kern w:val="0"/>
+          <w:sz w:val="19"/>
+          <w:szCs w:val="19"/>
+          <w:lang w:val="en-IL" w:bidi="ar-SA"/>
+        </w:rPr>
+      </w:pPr>
+      <w:r>
+        <w:rPr>
+          <w:rFonts w:ascii="Consolas" w:hAnsi="Consolas" w:cs="Consolas"/>
+          <w:color w:val="000000"/>
+          <w:kern w:val="0"/>
+          <w:sz w:val="19"/>
+          <w:szCs w:val="19"/>
+          <w:lang w:val="en-IL" w:bidi="ar-SA"/>
+        </w:rPr>
+        <w:t>Monthly Family Part will hold two static lists with comments – for Hebrew and English.</w:t>
+      </w:r>
+    </w:p>
+    <w:p>
+      <w:pPr>
+        <w:rPr>
+          <w:rFonts w:ascii="Consolas" w:hAnsi="Consolas" w:cs="Consolas"/>
+          <w:color w:val="000000"/>
+          <w:kern w:val="0"/>
+          <w:sz w:val="19"/>
+          <w:szCs w:val="19"/>
+          <w:lang w:val="en-IL" w:bidi="ar-SA"/>
+        </w:rPr>
+      </w:pPr>
+      <w:r>
+        <w:rPr>
+          <w:rFonts w:ascii="Consolas" w:hAnsi="Consolas" w:cs="Consolas"/>
+          <w:color w:val="000000"/>
+          <w:kern w:val="0"/>
+          <w:sz w:val="19"/>
+          <w:szCs w:val="19"/>
+          <w:lang w:val="en-IL" w:bidi="ar-SA"/>
+        </w:rPr>
+        <w:t>The list will be emptied at the beginning of “</w:t>
+      </w:r>
+      <w:r>
+        <w:rPr>
+          <w:rFonts w:ascii="Consolas" w:hAnsi="Consolas" w:cs="Consolas"/>
+          <w:color w:val="2B91AF"/>
+          <w:kern w:val="0"/>
+          <w:sz w:val="19"/>
+          <w:szCs w:val="19"/>
+          <w:lang w:val="en-IL" w:bidi="ar-SA"/>
+        </w:rPr>
+        <w:t>CPension</w:t>
+      </w:r>
+      <w:r>
+        <w:rPr>
+          <w:rFonts w:ascii="Consolas" w:hAnsi="Consolas" w:cs="Consolas"/>
+          <w:color w:val="000000"/>
+          <w:kern w:val="0"/>
+          <w:sz w:val="19"/>
+          <w:szCs w:val="19"/>
+          <w:lang w:val="en-IL" w:bidi="ar-SA"/>
+        </w:rPr>
+        <w:t>::DoCompute()</w:t>
+      </w:r>
+      <w:r>
+        <w:rPr>
+          <w:rFonts w:ascii="Consolas" w:hAnsi="Consolas" w:cs="Consolas"/>
+          <w:color w:val="000000"/>
+          <w:kern w:val="0"/>
+          <w:sz w:val="19"/>
+          <w:szCs w:val="19"/>
+          <w:lang w:val="en-IL" w:bidi="ar-SA"/>
+        </w:rPr>
+        <w:t>”</w:t>
+      </w:r>
+    </w:p>
+    <w:p>
+      <w:pPr>
+        <w:rPr>
+          <w:rFonts w:ascii="Consolas" w:hAnsi="Consolas" w:cs="Consolas"/>
+          <w:color w:val="000000"/>
+          <w:kern w:val="0"/>
+          <w:sz w:val="19"/>
+          <w:szCs w:val="19"/>
+          <w:lang w:val="en-IL" w:bidi="ar-SA"/>
+        </w:rPr>
+      </w:pPr>
+      <w:r>
+        <w:rPr>
+          <w:rFonts w:ascii="Consolas" w:hAnsi="Consolas" w:cs="Consolas"/>
+          <w:color w:val="000000"/>
+          <w:kern w:val="0"/>
+          <w:sz w:val="19"/>
+          <w:szCs w:val="19"/>
+          <w:lang w:val="en-IL" w:bidi="ar-SA"/>
+        </w:rPr>
+        <w:t>If relevant, comments will be added to the lists.</w:t>
+      </w:r>
+    </w:p>
+    <w:p>
+      <w:pPr>
+        <w:rPr>
+          <w:rFonts w:ascii="Consolas" w:hAnsi="Consolas" w:cs="Consolas"/>
+          <w:color w:val="000000"/>
+          <w:kern w:val="0"/>
+          <w:sz w:val="19"/>
+          <w:szCs w:val="19"/>
+          <w:lang w:val="en-IL" w:bidi="ar-SA"/>
+        </w:rPr>
+      </w:pPr>
+      <w:r>
+        <w:rPr>
+          <w:rFonts w:ascii="Consolas" w:hAnsi="Consolas" w:cs="Consolas"/>
+          <w:color w:val="000000"/>
+          <w:kern w:val="0"/>
+          <w:sz w:val="19"/>
+          <w:szCs w:val="19"/>
+          <w:lang w:val="en-IL" w:bidi="ar-SA"/>
+        </w:rPr>
+        <w:t xml:space="preserve">If </w:t>
+      </w:r>
+      <w:r>
+        <w:rPr>
+          <w:rFonts w:ascii="Consolas" w:hAnsi="Consolas" w:cs="Consolas"/>
+          <w:color w:val="000000"/>
+          <w:kern w:val="0"/>
+          <w:sz w:val="19"/>
+          <w:szCs w:val="19"/>
+          <w:lang w:val="en-IL" w:bidi="ar-SA"/>
+        </w:rPr>
+        <w:t>there are comments – they would be printed under the pensions table</w:t>
+      </w:r>
+    </w:p>
+    <w:p>
+      <w:pPr>
+        <w:rPr>
+          <w:rFonts w:ascii="Consolas" w:hAnsi="Consolas" w:cs="Consolas"/>
+          <w:color w:val="000000"/>
+          <w:kern w:val="0"/>
+          <w:sz w:val="19"/>
+          <w:szCs w:val="19"/>
+          <w:lang w:val="en-IL" w:bidi="ar-SA"/>
+        </w:rPr>
+      </w:pPr>
+      <w:r>
+        <w:rPr>
+          <w:rFonts w:ascii="Consolas" w:hAnsi="Consolas" w:cs="Consolas"/>
+          <w:color w:val="000000"/>
+          <w:kern w:val="0"/>
+          <w:sz w:val="19"/>
+          <w:szCs w:val="19"/>
+          <w:lang w:val="en-IL" w:bidi="ar-SA"/>
+        </w:rPr>
+        <w:t>Note that the comments should be numbered,</w:t>
+      </w:r>
+    </w:p>
+    <w:p>
+      <w:pPr>
+        <w:rPr>
+          <w:rFonts w:ascii="Consolas" w:hAnsi="Consolas" w:cs="Consolas"/>
+          <w:color w:val="000000"/>
+          <w:kern w:val="0"/>
+          <w:sz w:val="19"/>
+          <w:szCs w:val="19"/>
+          <w:lang w:val="en-IL" w:bidi="ar-SA"/>
+        </w:rPr>
+      </w:pPr>
+      <w:r>
+        <w:rPr>
+          <w:rFonts w:ascii="Consolas" w:hAnsi="Consolas" w:cs="Consolas"/>
+          <w:color w:val="000000"/>
+          <w:kern w:val="0"/>
+          <w:sz w:val="19"/>
+          <w:szCs w:val="19"/>
+          <w:lang w:val="en-IL" w:bidi="ar-SA"/>
+        </w:rPr>
+        <w:t>And only one comment for each new period (not for each month).</w:t>
+      </w:r>
+    </w:p>
+    <w:p/>
+    <w:p>
+      <w:pPr>
+        <w:pStyle w:val="Heading2"/>
+      </w:pPr>
+      <w:r>
         <w:t>Pension computations are not correct – 18/3/24</w:t>
       </w:r>
     </w:p>
     <w:p>
       <w:r>
         <w:t>They ignore special monthly wage!</w:t>
+      </w:r>
+    </w:p>
+    <w:p>
+      <w:r>
+        <w:t>There was a problem with loading periods from saved XML.</w:t>
+      </w:r>
+    </w:p>
+    <w:p>
+      <w:r>
+        <w:t>It was corrected – but should be corrected better by loading the base “days span” from XML.</w:t>
+      </w:r>
+    </w:p>
+    <w:p>
+      <w:pPr>
+        <w:rPr>
+          <w:rFonts w:ascii="Consolas" w:hAnsi="Consolas" w:cs="Consolas"/>
+          <w:color w:val="000000"/>
+          <w:kern w:val="0"/>
+          <w:sz w:val="19"/>
+          <w:szCs w:val="19"/>
+          <w:lang w:val="en-IL" w:bidi="ar-SA"/>
+        </w:rPr>
+      </w:pPr>
+      <w:r>
+        <w:rPr>
+          <w:rFonts w:ascii="Consolas" w:hAnsi="Consolas" w:cs="Consolas"/>
+          <w:color w:val="2B91AF"/>
+          <w:kern w:val="0"/>
+          <w:sz w:val="19"/>
+          <w:szCs w:val="19"/>
+          <w:lang w:val="en-IL" w:bidi="ar-SA"/>
+        </w:rPr>
+        <w:t>CWagePeriod</w:t>
+      </w:r>
+      <w:r>
+        <w:rPr>
+          <w:rFonts w:ascii="Consolas" w:hAnsi="Consolas" w:cs="Consolas"/>
+          <w:color w:val="000000"/>
+          <w:kern w:val="0"/>
+          <w:sz w:val="19"/>
+          <w:szCs w:val="19"/>
+          <w:lang w:val="en-IL" w:bidi="ar-SA"/>
+        </w:rPr>
+        <w:t>::CWagePeriod(</w:t>
+      </w:r>
+      <w:r>
+        <w:rPr>
+          <w:rFonts w:ascii="Consolas" w:hAnsi="Consolas" w:cs="Consolas"/>
+          <w:color w:val="2B91AF"/>
+          <w:kern w:val="0"/>
+          <w:sz w:val="19"/>
+          <w:szCs w:val="19"/>
+          <w:lang w:val="en-IL" w:bidi="ar-SA"/>
+        </w:rPr>
+        <w:t>CXMLParseNode</w:t>
+      </w:r>
+      <w:r>
+        <w:rPr>
+          <w:rFonts w:ascii="Consolas" w:hAnsi="Consolas" w:cs="Consolas"/>
+          <w:color w:val="000000"/>
+          <w:kern w:val="0"/>
+          <w:sz w:val="19"/>
+          <w:szCs w:val="19"/>
+          <w:lang w:val="en-IL" w:bidi="ar-SA"/>
+        </w:rPr>
+        <w:t xml:space="preserve">* </w:t>
+      </w:r>
+      <w:r>
+        <w:rPr>
+          <w:rFonts w:ascii="Consolas" w:hAnsi="Consolas" w:cs="Consolas"/>
+          <w:color w:val="808080"/>
+          <w:kern w:val="0"/>
+          <w:sz w:val="19"/>
+          <w:szCs w:val="19"/>
+          <w:lang w:val="en-IL" w:bidi="ar-SA"/>
+        </w:rPr>
+        <w:t>pNode</w:t>
+      </w:r>
+      <w:r>
+        <w:rPr>
+          <w:rFonts w:ascii="Consolas" w:hAnsi="Consolas" w:cs="Consolas"/>
+          <w:color w:val="000000"/>
+          <w:kern w:val="0"/>
+          <w:sz w:val="19"/>
+          <w:szCs w:val="19"/>
+          <w:lang w:val="en-IL" w:bidi="ar-SA"/>
+        </w:rPr>
+        <w:t>)</w:t>
+      </w:r>
+    </w:p>
+    <w:p>
+      <w:pPr>
+        <w:rPr>
+          <w:rFonts w:ascii="Consolas" w:hAnsi="Consolas" w:cs="Consolas"/>
+          <w:color w:val="2B91AF"/>
+          <w:kern w:val="0"/>
+          <w:sz w:val="19"/>
+          <w:szCs w:val="19"/>
+          <w:lang w:val="en-IL" w:bidi="ar-SA"/>
+        </w:rPr>
+      </w:pPr>
+      <w:r>
+        <w:rPr>
+          <w:rFonts w:ascii="Consolas" w:hAnsi="Consolas" w:cs="Consolas"/>
+          <w:color w:val="0000FF"/>
+          <w:kern w:val="0"/>
+          <w:sz w:val="19"/>
+          <w:szCs w:val="19"/>
+          <w:lang w:val="en-IL" w:bidi="ar-SA"/>
+        </w:rPr>
+        <w:t>class</w:t>
+      </w:r>
+      <w:r>
+        <w:rPr>
+          <w:rFonts w:ascii="Consolas" w:hAnsi="Consolas" w:cs="Consolas"/>
+          <w:color w:val="000000"/>
+          <w:kern w:val="0"/>
+          <w:sz w:val="19"/>
+          <w:szCs w:val="19"/>
+          <w:lang w:val="en-IL" w:bidi="ar-SA"/>
+        </w:rPr>
+        <w:t xml:space="preserve"> </w:t>
+      </w:r>
+      <w:r>
+        <w:rPr>
+          <w:rFonts w:ascii="Consolas" w:hAnsi="Consolas" w:cs="Consolas"/>
+          <w:color w:val="2B91AF"/>
+          <w:kern w:val="0"/>
+          <w:sz w:val="19"/>
+          <w:szCs w:val="19"/>
+          <w:lang w:val="en-IL" w:bidi="ar-SA"/>
+        </w:rPr>
+        <w:t>CWagePeriod</w:t>
+      </w:r>
+      <w:r>
+        <w:rPr>
+          <w:rFonts w:ascii="Consolas" w:hAnsi="Consolas" w:cs="Consolas"/>
+          <w:color w:val="000000"/>
+          <w:kern w:val="0"/>
+          <w:sz w:val="19"/>
+          <w:szCs w:val="19"/>
+          <w:lang w:val="en-IL" w:bidi="ar-SA"/>
+        </w:rPr>
+        <w:t xml:space="preserve"> : </w:t>
+      </w:r>
+      <w:r>
+        <w:rPr>
+          <w:rFonts w:ascii="Consolas" w:hAnsi="Consolas" w:cs="Consolas"/>
+          <w:color w:val="0000FF"/>
+          <w:kern w:val="0"/>
+          <w:sz w:val="19"/>
+          <w:szCs w:val="19"/>
+          <w:lang w:val="en-IL" w:bidi="ar-SA"/>
+        </w:rPr>
+        <w:t>public</w:t>
+      </w:r>
+      <w:r>
+        <w:rPr>
+          <w:rFonts w:ascii="Consolas" w:hAnsi="Consolas" w:cs="Consolas"/>
+          <w:color w:val="000000"/>
+          <w:kern w:val="0"/>
+          <w:sz w:val="19"/>
+          <w:szCs w:val="19"/>
+          <w:lang w:val="en-IL" w:bidi="ar-SA"/>
+        </w:rPr>
+        <w:t xml:space="preserve"> </w:t>
+      </w:r>
+      <w:r>
+        <w:rPr>
+          <w:rFonts w:ascii="Consolas" w:hAnsi="Consolas" w:cs="Consolas"/>
+          <w:color w:val="2B91AF"/>
+          <w:kern w:val="0"/>
+          <w:sz w:val="19"/>
+          <w:szCs w:val="19"/>
+          <w:lang w:val="en-IL" w:bidi="ar-SA"/>
+        </w:rPr>
+        <w:t>CDaysSpan</w:t>
       </w:r>
     </w:p>
     <w:p/>
@@ -147,6 +924,7 @@
     </w:p>
     <w:p>
       <w:r>
+        <w:lastRenderedPageBreak/>
         <w:t>Change Family part is letters (English + Hebrew)</w:t>
       </w:r>
     </w:p>
@@ -245,7 +1023,6 @@
         </w:rPr>
         <w:t>“</w:t>
       </w:r>
-      <w:proofErr w:type="spellStart"/>
       <w:r>
         <w:rPr>
           <w:rFonts w:ascii="Consolas" w:hAnsi="Consolas" w:cs="Consolas"/>
@@ -257,41 +1034,16 @@
         </w:rPr>
         <w:t>CWorkPeriod</w:t>
       </w:r>
-      <w:proofErr w:type="spellEnd"/>
-      <w:r>
-        <w:rPr>
-          <w:rFonts w:ascii="Consolas" w:hAnsi="Consolas" w:cs="Consolas"/>
-          <w:color w:val="000000"/>
-          <w:kern w:val="0"/>
-          <w:sz w:val="19"/>
-          <w:szCs w:val="19"/>
-          <w:lang w:bidi="ar-SA"/>
-        </w:rPr>
-        <w:t>::</w:t>
-      </w:r>
-      <w:proofErr w:type="spellStart"/>
-      <w:r>
-        <w:rPr>
-          <w:rFonts w:ascii="Consolas" w:hAnsi="Consolas" w:cs="Consolas"/>
-          <w:color w:val="000000"/>
-          <w:kern w:val="0"/>
-          <w:sz w:val="19"/>
-          <w:szCs w:val="19"/>
-          <w:lang w:bidi="ar-SA"/>
-        </w:rPr>
-        <w:t>ComputeFamilyPartLastMonths</w:t>
-      </w:r>
-      <w:proofErr w:type="spellEnd"/>
-      <w:r>
-        <w:rPr>
-          <w:rFonts w:ascii="Consolas" w:hAnsi="Consolas" w:cs="Consolas"/>
-          <w:color w:val="000000"/>
-          <w:kern w:val="0"/>
-          <w:sz w:val="19"/>
-          <w:szCs w:val="19"/>
-          <w:lang w:bidi="ar-SA"/>
-        </w:rPr>
-        <w:t>(</w:t>
+      <w:r>
+        <w:rPr>
+          <w:rFonts w:ascii="Consolas" w:hAnsi="Consolas" w:cs="Consolas"/>
+          <w:color w:val="000000"/>
+          <w:kern w:val="0"/>
+          <w:sz w:val="19"/>
+          <w:szCs w:val="19"/>
+          <w:lang w:bidi="ar-SA"/>
+        </w:rPr>
+        <w:t>::ComputeFamilyPartLastMonths(</w:t>
       </w:r>
       <w:r>
         <w:rPr>
@@ -315,7 +1067,6 @@
         </w:rPr>
         <w:t xml:space="preserve"> </w:t>
       </w:r>
-      <w:proofErr w:type="spellStart"/>
       <w:r>
         <w:rPr>
           <w:rFonts w:ascii="Consolas" w:hAnsi="Consolas" w:cs="Consolas"/>
@@ -327,7 +1078,6 @@
         </w:rPr>
         <w:t>nMonthsWanted</w:t>
       </w:r>
-      <w:proofErr w:type="spellEnd"/>
       <w:r>
         <w:rPr>
           <w:rFonts w:ascii="Consolas" w:hAnsi="Consolas" w:cs="Consolas"/>
@@ -363,7 +1113,6 @@
         </w:rPr>
         <w:t>“</w:t>
       </w:r>
-      <w:proofErr w:type="spellStart"/>
       <w:r>
         <w:rPr>
           <w:rFonts w:ascii="Consolas" w:hAnsi="Consolas" w:cs="Consolas"/>
@@ -375,41 +1124,16 @@
         </w:rPr>
         <w:t>CWorkPeriod</w:t>
       </w:r>
-      <w:proofErr w:type="spellEnd"/>
-      <w:r>
-        <w:rPr>
-          <w:rFonts w:ascii="Consolas" w:hAnsi="Consolas" w:cs="Consolas"/>
-          <w:color w:val="000000"/>
-          <w:kern w:val="0"/>
-          <w:sz w:val="19"/>
-          <w:szCs w:val="19"/>
-          <w:lang w:bidi="ar-SA"/>
-        </w:rPr>
-        <w:t>::</w:t>
-      </w:r>
-      <w:proofErr w:type="spellStart"/>
-      <w:r>
-        <w:rPr>
-          <w:rFonts w:ascii="Consolas" w:hAnsi="Consolas" w:cs="Consolas"/>
-          <w:color w:val="000000"/>
-          <w:kern w:val="0"/>
-          <w:sz w:val="19"/>
-          <w:szCs w:val="19"/>
-          <w:lang w:bidi="ar-SA"/>
-        </w:rPr>
-        <w:t>ComputeFamilyPart</w:t>
-      </w:r>
-      <w:proofErr w:type="spellEnd"/>
-      <w:r>
-        <w:rPr>
-          <w:rFonts w:ascii="Consolas" w:hAnsi="Consolas" w:cs="Consolas"/>
-          <w:color w:val="000000"/>
-          <w:kern w:val="0"/>
-          <w:sz w:val="19"/>
-          <w:szCs w:val="19"/>
-          <w:lang w:bidi="ar-SA"/>
-        </w:rPr>
-        <w:t>()</w:t>
+      <w:r>
+        <w:rPr>
+          <w:rFonts w:ascii="Consolas" w:hAnsi="Consolas" w:cs="Consolas"/>
+          <w:color w:val="000000"/>
+          <w:kern w:val="0"/>
+          <w:sz w:val="19"/>
+          <w:szCs w:val="19"/>
+          <w:lang w:bidi="ar-SA"/>
+        </w:rPr>
+        <w:t>::ComputeFamilyPart()</w:t>
       </w:r>
       <w:r>
         <w:rPr>
@@ -490,7 +1214,6 @@
         </w:rPr>
         <w:t xml:space="preserve"> </w:t>
       </w:r>
-      <w:proofErr w:type="spellStart"/>
       <w:r>
         <w:rPr>
           <w:rFonts w:ascii="Consolas" w:hAnsi="Consolas" w:cs="Consolas"/>
@@ -502,43 +1225,17 @@
         </w:rPr>
         <w:t>CFamilyPart</w:t>
       </w:r>
-      <w:proofErr w:type="spellEnd"/>
-      <w:r>
-        <w:rPr>
-          <w:rFonts w:ascii="Consolas" w:hAnsi="Consolas" w:cs="Consolas"/>
-          <w:color w:val="000000"/>
-          <w:kern w:val="0"/>
-          <w:sz w:val="19"/>
-          <w:szCs w:val="19"/>
-          <w:lang w:bidi="ar-SA"/>
-        </w:rPr>
-        <w:t>::</w:t>
-      </w:r>
-      <w:proofErr w:type="spellStart"/>
-      <w:r>
-        <w:rPr>
-          <w:rFonts w:ascii="Consolas" w:hAnsi="Consolas" w:cs="Consolas"/>
-          <w:color w:val="000000"/>
-          <w:kern w:val="0"/>
-          <w:sz w:val="19"/>
-          <w:szCs w:val="19"/>
-          <w:lang w:bidi="ar-SA"/>
-        </w:rPr>
-        <w:t>WriteToLetter</w:t>
-      </w:r>
-      <w:proofErr w:type="spellEnd"/>
-      <w:r>
-        <w:rPr>
-          <w:rFonts w:ascii="Consolas" w:hAnsi="Consolas" w:cs="Consolas"/>
-          <w:color w:val="000000"/>
-          <w:kern w:val="0"/>
-          <w:sz w:val="19"/>
-          <w:szCs w:val="19"/>
-          <w:lang w:bidi="ar-SA"/>
-        </w:rPr>
-        <w:t>(</w:t>
-      </w:r>
-      <w:proofErr w:type="spellStart"/>
+      <w:r>
+        <w:rPr>
+          <w:rFonts w:ascii="Consolas" w:hAnsi="Consolas" w:cs="Consolas"/>
+          <w:color w:val="000000"/>
+          <w:kern w:val="0"/>
+          <w:sz w:val="19"/>
+          <w:szCs w:val="19"/>
+          <w:lang w:bidi="ar-SA"/>
+        </w:rPr>
+        <w:t>::WriteToLetter(</w:t>
+      </w:r>
       <w:r>
         <w:rPr>
           <w:rFonts w:ascii="Consolas" w:hAnsi="Consolas" w:cs="Consolas"/>
@@ -550,7 +1247,6 @@
         </w:rPr>
         <w:t>CHtmlWriter</w:t>
       </w:r>
-      <w:proofErr w:type="spellEnd"/>
       <w:r>
         <w:rPr>
           <w:rFonts w:ascii="Consolas" w:hAnsi="Consolas" w:cs="Consolas"/>
@@ -659,7 +1355,6 @@
         </w:rPr>
         <w:t xml:space="preserve"> </w:t>
       </w:r>
-      <w:proofErr w:type="spellStart"/>
       <w:r>
         <w:rPr>
           <w:rFonts w:ascii="Consolas" w:hAnsi="Consolas" w:cs="Consolas"/>
@@ -671,41 +1366,16 @@
         </w:rPr>
         <w:t>CWorkPeriod</w:t>
       </w:r>
-      <w:proofErr w:type="spellEnd"/>
-      <w:r>
-        <w:rPr>
-          <w:rFonts w:ascii="Consolas" w:hAnsi="Consolas" w:cs="Consolas"/>
-          <w:color w:val="000000"/>
-          <w:kern w:val="0"/>
-          <w:sz w:val="19"/>
-          <w:szCs w:val="19"/>
-          <w:lang w:bidi="ar-SA"/>
-        </w:rPr>
-        <w:t>::</w:t>
-      </w:r>
-      <w:proofErr w:type="spellStart"/>
-      <w:r>
-        <w:rPr>
-          <w:rFonts w:ascii="Consolas" w:hAnsi="Consolas" w:cs="Consolas"/>
-          <w:color w:val="000000"/>
-          <w:kern w:val="0"/>
-          <w:sz w:val="19"/>
-          <w:szCs w:val="19"/>
-          <w:lang w:bidi="ar-SA"/>
-        </w:rPr>
-        <w:t>ComputeFamilyPart</w:t>
-      </w:r>
-      <w:proofErr w:type="spellEnd"/>
-      <w:r>
-        <w:rPr>
-          <w:rFonts w:ascii="Consolas" w:hAnsi="Consolas" w:cs="Consolas"/>
-          <w:color w:val="000000"/>
-          <w:kern w:val="0"/>
-          <w:sz w:val="19"/>
-          <w:szCs w:val="19"/>
-          <w:lang w:bidi="ar-SA"/>
-        </w:rPr>
-        <w:t>()</w:t>
+      <w:r>
+        <w:rPr>
+          <w:rFonts w:ascii="Consolas" w:hAnsi="Consolas" w:cs="Consolas"/>
+          <w:color w:val="000000"/>
+          <w:kern w:val="0"/>
+          <w:sz w:val="19"/>
+          <w:szCs w:val="19"/>
+          <w:lang w:bidi="ar-SA"/>
+        </w:rPr>
+        <w:t>::ComputeFamilyPart()</w:t>
       </w:r>
     </w:p>
     <w:p>
@@ -750,103 +1420,7 @@
           <w:szCs w:val="19"/>
           <w:lang w:bidi="ar-SA"/>
         </w:rPr>
-        <w:t xml:space="preserve"> </w:t>
-      </w:r>
-      <w:proofErr w:type="spellStart"/>
-      <w:r>
-        <w:rPr>
-          <w:rFonts w:ascii="Consolas" w:hAnsi="Consolas" w:cs="Consolas"/>
-          <w:color w:val="000000"/>
-          <w:kern w:val="0"/>
-          <w:sz w:val="19"/>
-          <w:szCs w:val="19"/>
-          <w:lang w:bidi="ar-SA"/>
-        </w:rPr>
-        <w:t>companyRatio</w:t>
-      </w:r>
-      <w:proofErr w:type="spellEnd"/>
-      <w:r>
-        <w:rPr>
-          <w:rFonts w:ascii="Consolas" w:hAnsi="Consolas" w:cs="Consolas"/>
-          <w:color w:val="000000"/>
-          <w:kern w:val="0"/>
-          <w:sz w:val="19"/>
-          <w:szCs w:val="19"/>
-          <w:lang w:bidi="ar-SA"/>
-        </w:rPr>
-        <w:t xml:space="preserve"> = </w:t>
-      </w:r>
-      <w:proofErr w:type="spellStart"/>
-      <w:r>
-        <w:rPr>
-          <w:rFonts w:ascii="Consolas" w:hAnsi="Consolas" w:cs="Consolas"/>
-          <w:color w:val="000000"/>
-          <w:kern w:val="0"/>
-          <w:sz w:val="19"/>
-          <w:szCs w:val="19"/>
-          <w:lang w:bidi="ar-SA"/>
-        </w:rPr>
-        <w:t>maMonths</w:t>
-      </w:r>
-      <w:proofErr w:type="spellEnd"/>
-      <w:r>
-        <w:rPr>
-          <w:rFonts w:ascii="Consolas" w:hAnsi="Consolas" w:cs="Consolas"/>
-          <w:color w:val="000000"/>
-          <w:kern w:val="0"/>
-          <w:sz w:val="19"/>
-          <w:szCs w:val="19"/>
-          <w:lang w:bidi="ar-SA"/>
-        </w:rPr>
-        <w:t>[</w:t>
-      </w:r>
-      <w:proofErr w:type="spellStart"/>
-      <w:r>
-        <w:rPr>
-          <w:rFonts w:ascii="Consolas" w:hAnsi="Consolas" w:cs="Consolas"/>
-          <w:color w:val="000000"/>
-          <w:kern w:val="0"/>
-          <w:sz w:val="19"/>
-          <w:szCs w:val="19"/>
-          <w:lang w:bidi="ar-SA"/>
-        </w:rPr>
-        <w:t>i</w:t>
-      </w:r>
-      <w:proofErr w:type="spellEnd"/>
-      <w:r>
-        <w:rPr>
-          <w:rFonts w:ascii="Consolas" w:hAnsi="Consolas" w:cs="Consolas"/>
-          <w:color w:val="000000"/>
-          <w:kern w:val="0"/>
-          <w:sz w:val="19"/>
-          <w:szCs w:val="19"/>
-          <w:lang w:bidi="ar-SA"/>
-        </w:rPr>
-        <w:t>].</w:t>
-      </w:r>
-      <w:proofErr w:type="spellStart"/>
-      <w:r>
-        <w:rPr>
-          <w:rFonts w:ascii="Consolas" w:hAnsi="Consolas" w:cs="Consolas"/>
-          <w:color w:val="000000"/>
-          <w:kern w:val="0"/>
-          <w:sz w:val="19"/>
-          <w:szCs w:val="19"/>
-          <w:lang w:bidi="ar-SA"/>
-        </w:rPr>
-        <w:t>GetCompanyRatio</w:t>
-      </w:r>
-      <w:proofErr w:type="spellEnd"/>
-      <w:r>
-        <w:rPr>
-          <w:rFonts w:ascii="Consolas" w:hAnsi="Consolas" w:cs="Consolas"/>
-          <w:color w:val="000000"/>
-          <w:kern w:val="0"/>
-          <w:sz w:val="19"/>
-          <w:szCs w:val="19"/>
-          <w:lang w:bidi="ar-SA"/>
-        </w:rPr>
-        <w:t>();”</w:t>
+        <w:t xml:space="preserve"> companyRatio = maMonths[i].GetCompanyRatio();”</w:t>
       </w:r>
     </w:p>
     <w:p>
@@ -876,7 +1450,6 @@
         </w:rPr>
         <w:t>Many users of “</w:t>
       </w:r>
-      <w:proofErr w:type="spellStart"/>
       <w:r>
         <w:rPr>
           <w:rFonts w:ascii="Consolas" w:hAnsi="Consolas" w:cs="Consolas"/>
@@ -888,7 +1461,6 @@
         </w:rPr>
         <w:t>gFamilyPart.mbAskOnlyForFamilyPart</w:t>
       </w:r>
-      <w:proofErr w:type="spellEnd"/>
       <w:r>
         <w:rPr>
           <w:rFonts w:ascii="Consolas" w:hAnsi="Consolas" w:cs="Consolas"/>
@@ -954,7 +1526,6 @@
           <w:szCs w:val="19"/>
           <w:lang w:val="en-US" w:bidi="ar-SA"/>
         </w:rPr>
-        <w:lastRenderedPageBreak/>
         <w:t>Pension</w:t>
       </w:r>
     </w:p>
@@ -1131,7 +1702,6 @@
         </w:rPr>
         <w:t xml:space="preserve"> </w:t>
       </w:r>
-      <w:proofErr w:type="spellStart"/>
       <w:r>
         <w:rPr>
           <w:rFonts w:ascii="Consolas" w:hAnsi="Consolas" w:cs="Consolas"/>
@@ -1143,7 +1713,6 @@
         </w:rPr>
         <w:t>CSeverance</w:t>
       </w:r>
-      <w:proofErr w:type="spellEnd"/>
       <w:r>
         <w:rPr>
           <w:rFonts w:ascii="Consolas" w:hAnsi="Consolas" w:cs="Consolas"/>
@@ -1198,79 +1767,7 @@
           <w:szCs w:val="19"/>
           <w:lang w:bidi="ar-SA"/>
         </w:rPr>
-        <w:t>May Use: “</w:t>
-      </w:r>
-      <w:proofErr w:type="spellStart"/>
-      <w:r>
-        <w:rPr>
-          <w:rFonts w:ascii="Consolas" w:hAnsi="Consolas" w:cs="Consolas"/>
-          <w:color w:val="000000"/>
-          <w:kern w:val="0"/>
-          <w:sz w:val="19"/>
-          <w:szCs w:val="19"/>
-          <w:lang w:bidi="ar-SA"/>
-        </w:rPr>
-        <w:t>mDuePay</w:t>
-      </w:r>
-      <w:proofErr w:type="spellEnd"/>
-      <w:r>
-        <w:rPr>
-          <w:rFonts w:ascii="Consolas" w:hAnsi="Consolas" w:cs="Consolas"/>
-          <w:color w:val="000000"/>
-          <w:kern w:val="0"/>
-          <w:sz w:val="19"/>
-          <w:szCs w:val="19"/>
-          <w:lang w:bidi="ar-SA"/>
-        </w:rPr>
-        <w:t xml:space="preserve"> = </w:t>
-      </w:r>
-      <w:proofErr w:type="spellStart"/>
-      <w:r>
-        <w:rPr>
-          <w:rFonts w:ascii="Consolas" w:hAnsi="Consolas" w:cs="Consolas"/>
-          <w:color w:val="000000"/>
-          <w:kern w:val="0"/>
-          <w:sz w:val="19"/>
-          <w:szCs w:val="19"/>
-          <w:lang w:bidi="ar-SA"/>
-        </w:rPr>
-        <w:t>mDuePay</w:t>
-      </w:r>
-      <w:proofErr w:type="spellEnd"/>
-      <w:r>
-        <w:rPr>
-          <w:rFonts w:ascii="Consolas" w:hAnsi="Consolas" w:cs="Consolas"/>
-          <w:color w:val="000000"/>
-          <w:kern w:val="0"/>
-          <w:sz w:val="19"/>
-          <w:szCs w:val="19"/>
-          <w:lang w:bidi="ar-SA"/>
-        </w:rPr>
-        <w:t xml:space="preserve"> * </w:t>
-      </w:r>
-      <w:proofErr w:type="spellStart"/>
-      <w:r>
-        <w:rPr>
-          <w:rFonts w:ascii="Consolas" w:hAnsi="Consolas" w:cs="Consolas"/>
-          <w:color w:val="000000"/>
-          <w:kern w:val="0"/>
-          <w:sz w:val="19"/>
-          <w:szCs w:val="19"/>
-          <w:lang w:bidi="ar-SA"/>
-        </w:rPr>
-        <w:t>gFamilyPart.GetRatio</w:t>
-      </w:r>
-      <w:proofErr w:type="spellEnd"/>
-      <w:r>
-        <w:rPr>
-          <w:rFonts w:ascii="Consolas" w:hAnsi="Consolas" w:cs="Consolas"/>
-          <w:color w:val="000000"/>
-          <w:kern w:val="0"/>
-          <w:sz w:val="19"/>
-          <w:szCs w:val="19"/>
-          <w:lang w:bidi="ar-SA"/>
-        </w:rPr>
-        <w:t>();”</w:t>
+        <w:t>May Use: “mDuePay = mDuePay * gFamilyPart.GetRatio();”</w:t>
       </w:r>
     </w:p>
     <w:p>
@@ -1572,7 +2069,6 @@
         </w:rPr>
         <w:t xml:space="preserve"> </w:t>
       </w:r>
-      <w:proofErr w:type="spellStart"/>
       <w:r>
         <w:rPr>
           <w:rFonts w:ascii="Consolas" w:hAnsi="Consolas" w:cs="Consolas"/>
@@ -1584,7 +2080,6 @@
         </w:rPr>
         <w:t>CWorkPeriod</w:t>
       </w:r>
-      <w:proofErr w:type="spellEnd"/>
       <w:r>
         <w:rPr>
           <w:rFonts w:ascii="Consolas" w:hAnsi="Consolas" w:cs="Consolas"/>
@@ -1596,7 +2091,6 @@
         </w:rPr>
         <w:t>::</w:t>
       </w:r>
-      <w:proofErr w:type="spellStart"/>
       <w:r>
         <w:rPr>
           <w:rFonts w:ascii="Consolas" w:hAnsi="Consolas" w:cs="Consolas"/>
@@ -1609,7 +2103,6 @@
         </w:rPr>
         <w:t>GetWorkingHoursInFullMonth</w:t>
       </w:r>
-      <w:proofErr w:type="spellEnd"/>
       <w:r>
         <w:rPr>
           <w:rFonts w:ascii="Consolas" w:hAnsi="Consolas" w:cs="Consolas"/>
@@ -1621,7 +2114,6 @@
         </w:rPr>
         <w:t>(</w:t>
       </w:r>
-      <w:proofErr w:type="spellStart"/>
       <w:r>
         <w:rPr>
           <w:rFonts w:ascii="Consolas" w:hAnsi="Consolas" w:cs="Consolas"/>
@@ -1633,7 +2125,6 @@
         </w:rPr>
         <w:t>CMyTime</w:t>
       </w:r>
-      <w:proofErr w:type="spellEnd"/>
       <w:r>
         <w:rPr>
           <w:rFonts w:ascii="Consolas" w:hAnsi="Consolas" w:cs="Consolas"/>
@@ -1703,6 +2194,7 @@
         <w:rPr>
           <w:lang w:val="en-US" w:bidi="ar-JO"/>
         </w:rPr>
+        <w:lastRenderedPageBreak/>
         <w:t>“Bonus” will be replaced by “Agreed Salary”</w:t>
       </w:r>
     </w:p>
@@ -1986,12 +2478,13 @@
           <w:lang w:eastAsia="en-IL"/>
           <w14:ligatures w14:val="none"/>
         </w:rPr>
-        <w:t xml:space="preserve">חלק מהשכר משולם ע"י חברה המעבירה גמלת </w:t>
-      </w:r>
-      <w:proofErr w:type="spellStart"/>
+        <w:t>חלק מהשכר משולם ע"י חברה המעבירה גמלת סיועד וחלק ע"י המשפחה) </w:t>
+      </w:r>
       <w:r>
         <w:rPr>
           <w:rFonts w:ascii="Arial" w:eastAsia="Times New Roman" w:hAnsi="Arial" w:cs="Arial"/>
+          <w:b/>
+          <w:bCs/>
           <w:color w:val="222222"/>
           <w:kern w:val="0"/>
           <w:sz w:val="24"/>
@@ -2000,12 +2493,47 @@
           <w:lang w:eastAsia="en-IL"/>
           <w14:ligatures w14:val="none"/>
         </w:rPr>
-        <w:t>סיועד</w:t>
-      </w:r>
-      <w:proofErr w:type="spellEnd"/>
-      <w:r>
+        <w:t>העובדת מקבל שכר חדשי (ללא תשלום עבור עבודה בסופ"ש) שגבוה מהשכר השעתי שניתן ע"י החברה * 182.</w:t>
+      </w:r>
+    </w:p>
+    <w:p>
+      <w:pPr>
+        <w:shd w:val="clear" w:color="auto" w:fill="FFFFFF"/>
+        <w:bidi/>
+        <w:spacing w:after="0"/>
         <w:rPr>
           <w:rFonts w:ascii="Arial" w:eastAsia="Times New Roman" w:hAnsi="Arial" w:cs="Arial"/>
+          <w:color w:val="222222"/>
+          <w:kern w:val="0"/>
+          <w:sz w:val="24"/>
+          <w:szCs w:val="24"/>
+          <w:rtl/>
+          <w:lang w:eastAsia="en-IL" w:bidi="ar-SA"/>
+          <w14:ligatures w14:val="none"/>
+        </w:rPr>
+      </w:pPr>
+    </w:p>
+    <w:p>
+      <w:pPr>
+        <w:shd w:val="clear" w:color="auto" w:fill="FFFFFF"/>
+        <w:bidi/>
+        <w:spacing w:after="0"/>
+        <w:rPr>
+          <w:rFonts w:ascii="Arial" w:eastAsia="Times New Roman" w:hAnsi="Arial" w:cs="Arial"/>
+          <w:color w:val="222222"/>
+          <w:kern w:val="0"/>
+          <w:sz w:val="24"/>
+          <w:szCs w:val="24"/>
+          <w:rtl/>
+          <w:lang w:eastAsia="en-IL" w:bidi="ar-SA"/>
+          <w14:ligatures w14:val="none"/>
+        </w:rPr>
+      </w:pPr>
+      <w:r>
+        <w:rPr>
+          <w:rFonts w:ascii="Arial" w:eastAsia="Times New Roman" w:hAnsi="Arial" w:cs="Arial"/>
+          <w:b/>
+          <w:bCs/>
           <w:color w:val="222222"/>
           <w:kern w:val="0"/>
           <w:sz w:val="24"/>
@@ -2014,103 +2542,6 @@
           <w:lang w:eastAsia="en-IL"/>
           <w14:ligatures w14:val="none"/>
         </w:rPr>
-        <w:t xml:space="preserve"> וחלק ע"י המשפחה) </w:t>
-      </w:r>
-      <w:r>
-        <w:rPr>
-          <w:rFonts w:ascii="Arial" w:eastAsia="Times New Roman" w:hAnsi="Arial" w:cs="Arial"/>
-          <w:b/>
-          <w:bCs/>
-          <w:color w:val="222222"/>
-          <w:kern w:val="0"/>
-          <w:sz w:val="24"/>
-          <w:szCs w:val="24"/>
-          <w:rtl/>
-          <w:lang w:eastAsia="en-IL"/>
-          <w14:ligatures w14:val="none"/>
-        </w:rPr>
-        <w:t xml:space="preserve">העובדת מקבל שכר חדשי (ללא תשלום עבור עבודה </w:t>
-      </w:r>
-      <w:proofErr w:type="spellStart"/>
-      <w:r>
-        <w:rPr>
-          <w:rFonts w:ascii="Arial" w:eastAsia="Times New Roman" w:hAnsi="Arial" w:cs="Arial"/>
-          <w:b/>
-          <w:bCs/>
-          <w:color w:val="222222"/>
-          <w:kern w:val="0"/>
-          <w:sz w:val="24"/>
-          <w:szCs w:val="24"/>
-          <w:rtl/>
-          <w:lang w:eastAsia="en-IL"/>
-          <w14:ligatures w14:val="none"/>
-        </w:rPr>
-        <w:t>בסופ"ש</w:t>
-      </w:r>
-      <w:proofErr w:type="spellEnd"/>
-      <w:r>
-        <w:rPr>
-          <w:rFonts w:ascii="Arial" w:eastAsia="Times New Roman" w:hAnsi="Arial" w:cs="Arial"/>
-          <w:b/>
-          <w:bCs/>
-          <w:color w:val="222222"/>
-          <w:kern w:val="0"/>
-          <w:sz w:val="24"/>
-          <w:szCs w:val="24"/>
-          <w:rtl/>
-          <w:lang w:eastAsia="en-IL"/>
-          <w14:ligatures w14:val="none"/>
-        </w:rPr>
-        <w:t>) שגבוה מהשכר השעתי שניתן ע"י החברה * 182.</w:t>
-      </w:r>
-    </w:p>
-    <w:p>
-      <w:pPr>
-        <w:shd w:val="clear" w:color="auto" w:fill="FFFFFF"/>
-        <w:bidi/>
-        <w:spacing w:after="0"/>
-        <w:rPr>
-          <w:rFonts w:ascii="Arial" w:eastAsia="Times New Roman" w:hAnsi="Arial" w:cs="Arial"/>
-          <w:color w:val="222222"/>
-          <w:kern w:val="0"/>
-          <w:sz w:val="24"/>
-          <w:szCs w:val="24"/>
-          <w:rtl/>
-          <w:lang w:eastAsia="en-IL" w:bidi="ar-SA"/>
-          <w14:ligatures w14:val="none"/>
-        </w:rPr>
-      </w:pPr>
-    </w:p>
-    <w:p>
-      <w:pPr>
-        <w:shd w:val="clear" w:color="auto" w:fill="FFFFFF"/>
-        <w:bidi/>
-        <w:spacing w:after="0"/>
-        <w:rPr>
-          <w:rFonts w:ascii="Arial" w:eastAsia="Times New Roman" w:hAnsi="Arial" w:cs="Arial"/>
-          <w:color w:val="222222"/>
-          <w:kern w:val="0"/>
-          <w:sz w:val="24"/>
-          <w:szCs w:val="24"/>
-          <w:rtl/>
-          <w:lang w:eastAsia="en-IL" w:bidi="ar-SA"/>
-          <w14:ligatures w14:val="none"/>
-        </w:rPr>
-      </w:pPr>
-      <w:r>
-        <w:rPr>
-          <w:rFonts w:ascii="Arial" w:eastAsia="Times New Roman" w:hAnsi="Arial" w:cs="Arial"/>
-          <w:b/>
-          <w:bCs/>
-          <w:color w:val="222222"/>
-          <w:kern w:val="0"/>
-          <w:sz w:val="24"/>
-          <w:szCs w:val="24"/>
-          <w:rtl/>
-          <w:lang w:eastAsia="en-IL"/>
-          <w14:ligatures w14:val="none"/>
-        </w:rPr>
-        <w:lastRenderedPageBreak/>
         <w:t>לדוגמא:  </w:t>
       </w:r>
       <w:r>
@@ -3403,6 +3834,50 @@
       <w:szCs w:val="26"/>
     </w:rPr>
   </w:style>
+  <w:style w:type="paragraph" w:styleId="Heading3">
+    <w:name w:val="heading 3"/>
+    <w:basedOn w:val="Normal"/>
+    <w:next w:val="Normal"/>
+    <w:link w:val="Heading3Char"/>
+    <w:uiPriority w:val="9"/>
+    <w:unhideWhenUsed/>
+    <w:qFormat/>
+    <w:rsid w:val="00F6617E"/>
+    <w:pPr>
+      <w:keepNext/>
+      <w:keepLines/>
+      <w:spacing w:before="40" w:after="0"/>
+      <w:outlineLvl w:val="2"/>
+    </w:pPr>
+    <w:rPr>
+      <w:rFonts w:asciiTheme="majorHAnsi" w:eastAsiaTheme="majorEastAsia" w:hAnsiTheme="majorHAnsi" w:cstheme="majorBidi"/>
+      <w:color w:val="1F3763" w:themeColor="accent1" w:themeShade="7F"/>
+      <w:sz w:val="24"/>
+      <w:szCs w:val="24"/>
+    </w:rPr>
+  </w:style>
+  <w:style w:type="paragraph" w:styleId="Heading4">
+    <w:name w:val="heading 4"/>
+    <w:basedOn w:val="Normal"/>
+    <w:next w:val="Normal"/>
+    <w:link w:val="Heading4Char"/>
+    <w:uiPriority w:val="9"/>
+    <w:unhideWhenUsed/>
+    <w:qFormat/>
+    <w:rsid w:val="00F6617E"/>
+    <w:pPr>
+      <w:keepNext/>
+      <w:keepLines/>
+      <w:spacing w:before="40" w:after="0"/>
+      <w:outlineLvl w:val="3"/>
+    </w:pPr>
+    <w:rPr>
+      <w:rFonts w:asciiTheme="majorHAnsi" w:eastAsiaTheme="majorEastAsia" w:hAnsiTheme="majorHAnsi" w:cstheme="majorBidi"/>
+      <w:i/>
+      <w:iCs/>
+      <w:color w:val="2F5496" w:themeColor="accent1" w:themeShade="BF"/>
+    </w:rPr>
+  </w:style>
   <w:style w:type="character" w:default="1" w:styleId="DefaultParagraphFont">
     <w:name w:val="Default Paragraph Font"/>
     <w:uiPriority w:val="1"/>
@@ -3453,6 +3928,32 @@
       <w:ind w:left="720"/>
       <w:contextualSpacing/>
     </w:pPr>
+  </w:style>
+  <w:style w:type="character" w:customStyle="1" w:styleId="Heading3Char">
+    <w:name w:val="Heading 3 Char"/>
+    <w:basedOn w:val="DefaultParagraphFont"/>
+    <w:link w:val="Heading3"/>
+    <w:uiPriority w:val="9"/>
+    <w:rsid w:val="00F6617E"/>
+    <w:rPr>
+      <w:rFonts w:asciiTheme="majorHAnsi" w:eastAsiaTheme="majorEastAsia" w:hAnsiTheme="majorHAnsi" w:cstheme="majorBidi"/>
+      <w:color w:val="1F3763" w:themeColor="accent1" w:themeShade="7F"/>
+      <w:sz w:val="24"/>
+      <w:szCs w:val="24"/>
+    </w:rPr>
+  </w:style>
+  <w:style w:type="character" w:customStyle="1" w:styleId="Heading4Char">
+    <w:name w:val="Heading 4 Char"/>
+    <w:basedOn w:val="DefaultParagraphFont"/>
+    <w:link w:val="Heading4"/>
+    <w:uiPriority w:val="9"/>
+    <w:rsid w:val="00F6617E"/>
+    <w:rPr>
+      <w:rFonts w:asciiTheme="majorHAnsi" w:eastAsiaTheme="majorEastAsia" w:hAnsiTheme="majorHAnsi" w:cstheme="majorBidi"/>
+      <w:i/>
+      <w:iCs/>
+      <w:color w:val="2F5496" w:themeColor="accent1" w:themeShade="BF"/>
+    </w:rPr>
   </w:style>
 </w:styles>
 </file>

</xml_diff>

<commit_message>
Add directory with old saves
</commit_message>
<xml_diff>
--- a/Docs/Workers Rights Upgrade - 2024 - set wage level and family part.docx
+++ b/Docs/Workers Rights Upgrade - 2024 - set wage level and family part.docx
@@ -7,6 +7,48 @@
         <w:pStyle w:val="Heading2"/>
       </w:pPr>
       <w:r>
+        <w:t>Add directory with old saves – 23/3/2024</w:t>
+      </w:r>
+    </w:p>
+    <w:p>
+      <w:r>
+        <w:t>For each save – there is a new field with save time (in the end, before version).</w:t>
+      </w:r>
+    </w:p>
+    <w:p>
+      <w:r>
+        <w:t>Also – up to 100 saves are kept in “Old Saves” directory.</w:t>
+      </w:r>
+    </w:p>
+    <w:p/>
+    <w:p>
+      <w:pPr>
+        <w:pStyle w:val="Heading2"/>
+      </w:pPr>
+      <w:r>
+        <w:t>Warning Comment – 23/3/24</w:t>
+      </w:r>
+    </w:p>
+    <w:p>
+      <w:r>
+        <w:t>In family part dialogue:</w:t>
+      </w:r>
+    </w:p>
+    <w:p>
+      <w:r>
+        <w:t>Notice: Final computation of family part may differ in case of partial parallel employment.</w:t>
+      </w:r>
+    </w:p>
+    <w:p>
+      <w:r>
+        <w:t>Iris says: delete it!</w:t>
+      </w:r>
+    </w:p>
+    <w:p>
+      <w:pPr>
+        <w:pStyle w:val="Heading2"/>
+      </w:pPr>
+      <w:r>
         <w:t>Add comments to explain partial common employment – 20/3/24</w:t>
       </w:r>
     </w:p>
@@ -58,6 +100,7 @@
         </w:rPr>
         <w:t xml:space="preserve"> </w:t>
       </w:r>
+      <w:proofErr w:type="spellStart"/>
       <w:r>
         <w:rPr>
           <w:rFonts w:ascii="Consolas" w:hAnsi="Consolas" w:cs="Consolas"/>
@@ -69,17 +112,43 @@
         </w:rPr>
         <w:t>CPension</w:t>
       </w:r>
-      <w:r>
-        <w:rPr>
-          <w:rFonts w:ascii="Consolas" w:hAnsi="Consolas" w:cs="Consolas"/>
-          <w:color w:val="000000"/>
-          <w:kern w:val="0"/>
-          <w:sz w:val="19"/>
-          <w:szCs w:val="19"/>
-          <w:lang w:val="en-IL" w:bidi="ar-SA"/>
-        </w:rPr>
-        <w:t>::PensionAddMonth(</w:t>
-      </w:r>
+      <w:proofErr w:type="spellEnd"/>
+      <w:r>
+        <w:rPr>
+          <w:rFonts w:ascii="Consolas" w:hAnsi="Consolas" w:cs="Consolas"/>
+          <w:color w:val="000000"/>
+          <w:kern w:val="0"/>
+          <w:sz w:val="19"/>
+          <w:szCs w:val="19"/>
+          <w:lang w:val="en-IL" w:bidi="ar-SA"/>
+        </w:rPr>
+        <w:t>::</w:t>
+      </w:r>
+      <w:proofErr w:type="spellStart"/>
+      <w:r>
+        <w:rPr>
+          <w:rFonts w:ascii="Consolas" w:hAnsi="Consolas" w:cs="Consolas"/>
+          <w:color w:val="000000"/>
+          <w:kern w:val="0"/>
+          <w:sz w:val="19"/>
+          <w:szCs w:val="19"/>
+          <w:lang w:val="en-IL" w:bidi="ar-SA"/>
+        </w:rPr>
+        <w:t>PensionAddMonth</w:t>
+      </w:r>
+      <w:proofErr w:type="spellEnd"/>
+      <w:r>
+        <w:rPr>
+          <w:rFonts w:ascii="Consolas" w:hAnsi="Consolas" w:cs="Consolas"/>
+          <w:color w:val="000000"/>
+          <w:kern w:val="0"/>
+          <w:sz w:val="19"/>
+          <w:szCs w:val="19"/>
+          <w:lang w:val="en-IL" w:bidi="ar-SA"/>
+        </w:rPr>
+        <w:t>(</w:t>
+      </w:r>
+      <w:proofErr w:type="spellStart"/>
       <w:r>
         <w:rPr>
           <w:rFonts w:ascii="Consolas" w:hAnsi="Consolas" w:cs="Consolas"/>
@@ -91,6 +160,7 @@
         </w:rPr>
         <w:t>CMyTime</w:t>
       </w:r>
+      <w:proofErr w:type="spellEnd"/>
       <w:r>
         <w:rPr>
           <w:rFonts w:ascii="Consolas" w:hAnsi="Consolas" w:cs="Consolas"/>
@@ -146,6 +216,7 @@
         </w:rPr>
         <w:t xml:space="preserve"> </w:t>
       </w:r>
+      <w:proofErr w:type="spellStart"/>
       <w:r>
         <w:rPr>
           <w:rFonts w:ascii="Consolas" w:hAnsi="Consolas" w:cs="Consolas"/>
@@ -157,6 +228,7 @@
         </w:rPr>
         <w:t>nDays</w:t>
       </w:r>
+      <w:proofErr w:type="spellEnd"/>
       <w:r>
         <w:rPr>
           <w:rFonts w:ascii="Consolas" w:hAnsi="Consolas" w:cs="Consolas"/>
@@ -190,6 +262,7 @@
         </w:rPr>
         <w:t xml:space="preserve"> </w:t>
       </w:r>
+      <w:proofErr w:type="spellStart"/>
       <w:r>
         <w:rPr>
           <w:rFonts w:ascii="Consolas" w:hAnsi="Consolas" w:cs="Consolas"/>
@@ -201,6 +274,7 @@
         </w:rPr>
         <w:t>bFirst</w:t>
       </w:r>
+      <w:proofErr w:type="spellEnd"/>
       <w:r>
         <w:rPr>
           <w:rFonts w:ascii="Consolas" w:hAnsi="Consolas" w:cs="Consolas"/>
@@ -269,6 +343,7 @@
         </w:rPr>
         <w:t xml:space="preserve"> </w:t>
       </w:r>
+      <w:proofErr w:type="spellStart"/>
       <w:r>
         <w:rPr>
           <w:rFonts w:ascii="Consolas" w:hAnsi="Consolas" w:cs="Consolas"/>
@@ -280,16 +355,41 @@
         </w:rPr>
         <w:t>CPension</w:t>
       </w:r>
-      <w:r>
-        <w:rPr>
-          <w:rFonts w:ascii="Consolas" w:hAnsi="Consolas" w:cs="Consolas"/>
-          <w:color w:val="000000"/>
-          <w:kern w:val="0"/>
-          <w:sz w:val="19"/>
-          <w:szCs w:val="19"/>
-          <w:lang w:val="en-IL" w:bidi="ar-SA"/>
-        </w:rPr>
-        <w:t>::DoCompute()</w:t>
+      <w:proofErr w:type="spellEnd"/>
+      <w:r>
+        <w:rPr>
+          <w:rFonts w:ascii="Consolas" w:hAnsi="Consolas" w:cs="Consolas"/>
+          <w:color w:val="000000"/>
+          <w:kern w:val="0"/>
+          <w:sz w:val="19"/>
+          <w:szCs w:val="19"/>
+          <w:lang w:val="en-IL" w:bidi="ar-SA"/>
+        </w:rPr>
+        <w:t>::</w:t>
+      </w:r>
+      <w:proofErr w:type="spellStart"/>
+      <w:r>
+        <w:rPr>
+          <w:rFonts w:ascii="Consolas" w:hAnsi="Consolas" w:cs="Consolas"/>
+          <w:color w:val="000000"/>
+          <w:kern w:val="0"/>
+          <w:sz w:val="19"/>
+          <w:szCs w:val="19"/>
+          <w:lang w:val="en-IL" w:bidi="ar-SA"/>
+        </w:rPr>
+        <w:t>DoCompute</w:t>
+      </w:r>
+      <w:proofErr w:type="spellEnd"/>
+      <w:r>
+        <w:rPr>
+          <w:rFonts w:ascii="Consolas" w:hAnsi="Consolas" w:cs="Consolas"/>
+          <w:color w:val="000000"/>
+          <w:kern w:val="0"/>
+          <w:sz w:val="19"/>
+          <w:szCs w:val="19"/>
+          <w:lang w:val="en-IL" w:bidi="ar-SA"/>
+        </w:rPr>
+        <w:t>()</w:t>
       </w:r>
     </w:p>
     <w:p>
@@ -336,7 +436,30 @@
           <w:lang w:val="en-IL" w:bidi="ar-SA"/>
         </w:rPr>
         <w:tab/>
-        <w:t>mReport.AddMonth(</w:t>
+      </w:r>
+      <w:proofErr w:type="spellStart"/>
+      <w:r>
+        <w:rPr>
+          <w:rFonts w:ascii="Consolas" w:hAnsi="Consolas" w:cs="Consolas"/>
+          <w:color w:val="000000"/>
+          <w:kern w:val="0"/>
+          <w:sz w:val="19"/>
+          <w:szCs w:val="19"/>
+          <w:lang w:val="en-IL" w:bidi="ar-SA"/>
+        </w:rPr>
+        <w:t>mReport.AddMonth</w:t>
+      </w:r>
+      <w:proofErr w:type="spellEnd"/>
+      <w:r>
+        <w:rPr>
+          <w:rFonts w:ascii="Consolas" w:hAnsi="Consolas" w:cs="Consolas"/>
+          <w:color w:val="000000"/>
+          <w:kern w:val="0"/>
+          <w:sz w:val="19"/>
+          <w:szCs w:val="19"/>
+          <w:lang w:val="en-IL" w:bidi="ar-SA"/>
+        </w:rPr>
+        <w:t>(</w:t>
       </w:r>
       <w:r>
         <w:rPr>
@@ -358,7 +481,103 @@
           <w:szCs w:val="19"/>
           <w:lang w:val="en-IL" w:bidi="ar-SA"/>
         </w:rPr>
-        <w:t>, monthlyPay, part, penRate, sevRate, familyPart, (</w:t>
+        <w:t xml:space="preserve">, </w:t>
+      </w:r>
+      <w:proofErr w:type="spellStart"/>
+      <w:r>
+        <w:rPr>
+          <w:rFonts w:ascii="Consolas" w:hAnsi="Consolas" w:cs="Consolas"/>
+          <w:color w:val="000000"/>
+          <w:kern w:val="0"/>
+          <w:sz w:val="19"/>
+          <w:szCs w:val="19"/>
+          <w:lang w:val="en-IL" w:bidi="ar-SA"/>
+        </w:rPr>
+        <w:t>monthlyPay</w:t>
+      </w:r>
+      <w:proofErr w:type="spellEnd"/>
+      <w:r>
+        <w:rPr>
+          <w:rFonts w:ascii="Consolas" w:hAnsi="Consolas" w:cs="Consolas"/>
+          <w:color w:val="000000"/>
+          <w:kern w:val="0"/>
+          <w:sz w:val="19"/>
+          <w:szCs w:val="19"/>
+          <w:lang w:val="en-IL" w:bidi="ar-SA"/>
+        </w:rPr>
+        <w:t xml:space="preserve">, part, </w:t>
+      </w:r>
+      <w:proofErr w:type="spellStart"/>
+      <w:r>
+        <w:rPr>
+          <w:rFonts w:ascii="Consolas" w:hAnsi="Consolas" w:cs="Consolas"/>
+          <w:color w:val="000000"/>
+          <w:kern w:val="0"/>
+          <w:sz w:val="19"/>
+          <w:szCs w:val="19"/>
+          <w:lang w:val="en-IL" w:bidi="ar-SA"/>
+        </w:rPr>
+        <w:t>penRate</w:t>
+      </w:r>
+      <w:proofErr w:type="spellEnd"/>
+      <w:r>
+        <w:rPr>
+          <w:rFonts w:ascii="Consolas" w:hAnsi="Consolas" w:cs="Consolas"/>
+          <w:color w:val="000000"/>
+          <w:kern w:val="0"/>
+          <w:sz w:val="19"/>
+          <w:szCs w:val="19"/>
+          <w:lang w:val="en-IL" w:bidi="ar-SA"/>
+        </w:rPr>
+        <w:t xml:space="preserve">, </w:t>
+      </w:r>
+      <w:proofErr w:type="spellStart"/>
+      <w:r>
+        <w:rPr>
+          <w:rFonts w:ascii="Consolas" w:hAnsi="Consolas" w:cs="Consolas"/>
+          <w:color w:val="000000"/>
+          <w:kern w:val="0"/>
+          <w:sz w:val="19"/>
+          <w:szCs w:val="19"/>
+          <w:lang w:val="en-IL" w:bidi="ar-SA"/>
+        </w:rPr>
+        <w:t>sevRate</w:t>
+      </w:r>
+      <w:proofErr w:type="spellEnd"/>
+      <w:r>
+        <w:rPr>
+          <w:rFonts w:ascii="Consolas" w:hAnsi="Consolas" w:cs="Consolas"/>
+          <w:color w:val="000000"/>
+          <w:kern w:val="0"/>
+          <w:sz w:val="19"/>
+          <w:szCs w:val="19"/>
+          <w:lang w:val="en-IL" w:bidi="ar-SA"/>
+        </w:rPr>
+        <w:t xml:space="preserve">, </w:t>
+      </w:r>
+      <w:proofErr w:type="spellStart"/>
+      <w:r>
+        <w:rPr>
+          <w:rFonts w:ascii="Consolas" w:hAnsi="Consolas" w:cs="Consolas"/>
+          <w:color w:val="000000"/>
+          <w:kern w:val="0"/>
+          <w:sz w:val="19"/>
+          <w:szCs w:val="19"/>
+          <w:lang w:val="en-IL" w:bidi="ar-SA"/>
+        </w:rPr>
+        <w:t>familyPart</w:t>
+      </w:r>
+      <w:proofErr w:type="spellEnd"/>
+      <w:r>
+        <w:rPr>
+          <w:rFonts w:ascii="Consolas" w:hAnsi="Consolas" w:cs="Consolas"/>
+          <w:color w:val="000000"/>
+          <w:kern w:val="0"/>
+          <w:sz w:val="19"/>
+          <w:szCs w:val="19"/>
+          <w:lang w:val="en-IL" w:bidi="ar-SA"/>
+        </w:rPr>
+        <w:t>, (</w:t>
       </w:r>
       <w:r>
         <w:rPr>
@@ -382,6 +601,7 @@
         </w:rPr>
         <w:t xml:space="preserve"> </w:t>
       </w:r>
+      <w:proofErr w:type="spellStart"/>
       <w:r>
         <w:rPr>
           <w:rFonts w:ascii="Consolas" w:hAnsi="Consolas" w:cs="Consolas"/>
@@ -393,16 +613,41 @@
         </w:rPr>
         <w:t>wchar_t</w:t>
       </w:r>
-      <w:r>
-        <w:rPr>
-          <w:rFonts w:ascii="Consolas" w:hAnsi="Consolas" w:cs="Consolas"/>
-          <w:color w:val="000000"/>
-          <w:kern w:val="0"/>
-          <w:sz w:val="19"/>
-          <w:szCs w:val="19"/>
-          <w:lang w:val="en-IL" w:bidi="ar-SA"/>
-        </w:rPr>
-        <w:t xml:space="preserve"> *)monthlyFamilyPart.msCompanyRatio);</w:t>
+      <w:proofErr w:type="spellEnd"/>
+      <w:r>
+        <w:rPr>
+          <w:rFonts w:ascii="Consolas" w:hAnsi="Consolas" w:cs="Consolas"/>
+          <w:color w:val="000000"/>
+          <w:kern w:val="0"/>
+          <w:sz w:val="19"/>
+          <w:szCs w:val="19"/>
+          <w:lang w:val="en-IL" w:bidi="ar-SA"/>
+        </w:rPr>
+        <w:t xml:space="preserve"> *)</w:t>
+      </w:r>
+      <w:proofErr w:type="spellStart"/>
+      <w:r>
+        <w:rPr>
+          <w:rFonts w:ascii="Consolas" w:hAnsi="Consolas" w:cs="Consolas"/>
+          <w:color w:val="000000"/>
+          <w:kern w:val="0"/>
+          <w:sz w:val="19"/>
+          <w:szCs w:val="19"/>
+          <w:lang w:val="en-IL" w:bidi="ar-SA"/>
+        </w:rPr>
+        <w:t>monthlyFamilyPart.msCompanyRatio</w:t>
+      </w:r>
+      <w:proofErr w:type="spellEnd"/>
+      <w:r>
+        <w:rPr>
+          <w:rFonts w:ascii="Consolas" w:hAnsi="Consolas" w:cs="Consolas"/>
+          <w:color w:val="000000"/>
+          <w:kern w:val="0"/>
+          <w:sz w:val="19"/>
+          <w:szCs w:val="19"/>
+          <w:lang w:val="en-IL" w:bidi="ar-SA"/>
+        </w:rPr>
+        <w:t>);</w:t>
       </w:r>
     </w:p>
     <w:p>
@@ -464,6 +709,7 @@
         </w:rPr>
         <w:t>The list will be emptied at the beginning of “</w:t>
       </w:r>
+      <w:proofErr w:type="spellStart"/>
       <w:r>
         <w:rPr>
           <w:rFonts w:ascii="Consolas" w:hAnsi="Consolas" w:cs="Consolas"/>
@@ -475,16 +721,41 @@
         </w:rPr>
         <w:t>CPension</w:t>
       </w:r>
-      <w:r>
-        <w:rPr>
-          <w:rFonts w:ascii="Consolas" w:hAnsi="Consolas" w:cs="Consolas"/>
-          <w:color w:val="000000"/>
-          <w:kern w:val="0"/>
-          <w:sz w:val="19"/>
-          <w:szCs w:val="19"/>
-          <w:lang w:val="en-IL" w:bidi="ar-SA"/>
-        </w:rPr>
-        <w:t>::DoCompute()</w:t>
+      <w:proofErr w:type="spellEnd"/>
+      <w:r>
+        <w:rPr>
+          <w:rFonts w:ascii="Consolas" w:hAnsi="Consolas" w:cs="Consolas"/>
+          <w:color w:val="000000"/>
+          <w:kern w:val="0"/>
+          <w:sz w:val="19"/>
+          <w:szCs w:val="19"/>
+          <w:lang w:val="en-IL" w:bidi="ar-SA"/>
+        </w:rPr>
+        <w:t>::</w:t>
+      </w:r>
+      <w:proofErr w:type="spellStart"/>
+      <w:r>
+        <w:rPr>
+          <w:rFonts w:ascii="Consolas" w:hAnsi="Consolas" w:cs="Consolas"/>
+          <w:color w:val="000000"/>
+          <w:kern w:val="0"/>
+          <w:sz w:val="19"/>
+          <w:szCs w:val="19"/>
+          <w:lang w:val="en-IL" w:bidi="ar-SA"/>
+        </w:rPr>
+        <w:t>DoCompute</w:t>
+      </w:r>
+      <w:proofErr w:type="spellEnd"/>
+      <w:r>
+        <w:rPr>
+          <w:rFonts w:ascii="Consolas" w:hAnsi="Consolas" w:cs="Consolas"/>
+          <w:color w:val="000000"/>
+          <w:kern w:val="0"/>
+          <w:sz w:val="19"/>
+          <w:szCs w:val="19"/>
+          <w:lang w:val="en-IL" w:bidi="ar-SA"/>
+        </w:rPr>
+        <w:t>()</w:t>
       </w:r>
       <w:r>
         <w:rPr>
@@ -636,6 +907,7 @@
           <w:lang w:val="en-IL" w:bidi="ar-SA"/>
         </w:rPr>
       </w:pPr>
+      <w:proofErr w:type="spellStart"/>
       <w:r>
         <w:rPr>
           <w:rFonts w:ascii="Consolas" w:hAnsi="Consolas" w:cs="Consolas"/>
@@ -647,17 +919,43 @@
         </w:rPr>
         <w:t>CWagePeriod</w:t>
       </w:r>
-      <w:r>
-        <w:rPr>
-          <w:rFonts w:ascii="Consolas" w:hAnsi="Consolas" w:cs="Consolas"/>
-          <w:color w:val="000000"/>
-          <w:kern w:val="0"/>
-          <w:sz w:val="19"/>
-          <w:szCs w:val="19"/>
-          <w:lang w:val="en-IL" w:bidi="ar-SA"/>
-        </w:rPr>
-        <w:t>::CWagePeriod(</w:t>
-      </w:r>
+      <w:proofErr w:type="spellEnd"/>
+      <w:r>
+        <w:rPr>
+          <w:rFonts w:ascii="Consolas" w:hAnsi="Consolas" w:cs="Consolas"/>
+          <w:color w:val="000000"/>
+          <w:kern w:val="0"/>
+          <w:sz w:val="19"/>
+          <w:szCs w:val="19"/>
+          <w:lang w:val="en-IL" w:bidi="ar-SA"/>
+        </w:rPr>
+        <w:t>::</w:t>
+      </w:r>
+      <w:proofErr w:type="spellStart"/>
+      <w:r>
+        <w:rPr>
+          <w:rFonts w:ascii="Consolas" w:hAnsi="Consolas" w:cs="Consolas"/>
+          <w:color w:val="000000"/>
+          <w:kern w:val="0"/>
+          <w:sz w:val="19"/>
+          <w:szCs w:val="19"/>
+          <w:lang w:val="en-IL" w:bidi="ar-SA"/>
+        </w:rPr>
+        <w:t>CWagePeriod</w:t>
+      </w:r>
+      <w:proofErr w:type="spellEnd"/>
+      <w:r>
+        <w:rPr>
+          <w:rFonts w:ascii="Consolas" w:hAnsi="Consolas" w:cs="Consolas"/>
+          <w:color w:val="000000"/>
+          <w:kern w:val="0"/>
+          <w:sz w:val="19"/>
+          <w:szCs w:val="19"/>
+          <w:lang w:val="en-IL" w:bidi="ar-SA"/>
+        </w:rPr>
+        <w:t>(</w:t>
+      </w:r>
+      <w:proofErr w:type="spellStart"/>
       <w:r>
         <w:rPr>
           <w:rFonts w:ascii="Consolas" w:hAnsi="Consolas" w:cs="Consolas"/>
@@ -669,6 +967,7 @@
         </w:rPr>
         <w:t>CXMLParseNode</w:t>
       </w:r>
+      <w:proofErr w:type="spellEnd"/>
       <w:r>
         <w:rPr>
           <w:rFonts w:ascii="Consolas" w:hAnsi="Consolas" w:cs="Consolas"/>
@@ -680,6 +979,7 @@
         </w:rPr>
         <w:t xml:space="preserve">* </w:t>
       </w:r>
+      <w:proofErr w:type="spellStart"/>
       <w:r>
         <w:rPr>
           <w:rFonts w:ascii="Consolas" w:hAnsi="Consolas" w:cs="Consolas"/>
@@ -691,6 +991,7 @@
         </w:rPr>
         <w:t>pNode</w:t>
       </w:r>
+      <w:proofErr w:type="spellEnd"/>
       <w:r>
         <w:rPr>
           <w:rFonts w:ascii="Consolas" w:hAnsi="Consolas" w:cs="Consolas"/>
@@ -736,6 +1037,7 @@
         </w:rPr>
         <w:t xml:space="preserve"> </w:t>
       </w:r>
+      <w:proofErr w:type="spellStart"/>
       <w:r>
         <w:rPr>
           <w:rFonts w:ascii="Consolas" w:hAnsi="Consolas" w:cs="Consolas"/>
@@ -747,6 +1049,7 @@
         </w:rPr>
         <w:t>CWagePeriod</w:t>
       </w:r>
+      <w:proofErr w:type="spellEnd"/>
       <w:r>
         <w:rPr>
           <w:rFonts w:ascii="Consolas" w:hAnsi="Consolas" w:cs="Consolas"/>
@@ -780,6 +1083,7 @@
         </w:rPr>
         <w:t xml:space="preserve"> </w:t>
       </w:r>
+      <w:proofErr w:type="spellStart"/>
       <w:r>
         <w:rPr>
           <w:rFonts w:ascii="Consolas" w:hAnsi="Consolas" w:cs="Consolas"/>
@@ -791,6 +1095,7 @@
         </w:rPr>
         <w:t>CDaysSpan</w:t>
       </w:r>
+      <w:proofErr w:type="spellEnd"/>
     </w:p>
     <w:p/>
     <w:p>
@@ -924,7 +1229,6 @@
     </w:p>
     <w:p>
       <w:r>
-        <w:lastRenderedPageBreak/>
         <w:t>Change Family part is letters (English + Hebrew)</w:t>
       </w:r>
     </w:p>
@@ -1023,6 +1327,7 @@
         </w:rPr>
         <w:t>“</w:t>
       </w:r>
+      <w:proofErr w:type="spellStart"/>
       <w:r>
         <w:rPr>
           <w:rFonts w:ascii="Consolas" w:hAnsi="Consolas" w:cs="Consolas"/>
@@ -1034,16 +1339,41 @@
         </w:rPr>
         <w:t>CWorkPeriod</w:t>
       </w:r>
-      <w:r>
-        <w:rPr>
-          <w:rFonts w:ascii="Consolas" w:hAnsi="Consolas" w:cs="Consolas"/>
-          <w:color w:val="000000"/>
-          <w:kern w:val="0"/>
-          <w:sz w:val="19"/>
-          <w:szCs w:val="19"/>
-          <w:lang w:bidi="ar-SA"/>
-        </w:rPr>
-        <w:t>::ComputeFamilyPartLastMonths(</w:t>
+      <w:proofErr w:type="spellEnd"/>
+      <w:r>
+        <w:rPr>
+          <w:rFonts w:ascii="Consolas" w:hAnsi="Consolas" w:cs="Consolas"/>
+          <w:color w:val="000000"/>
+          <w:kern w:val="0"/>
+          <w:sz w:val="19"/>
+          <w:szCs w:val="19"/>
+          <w:lang w:bidi="ar-SA"/>
+        </w:rPr>
+        <w:t>::</w:t>
+      </w:r>
+      <w:proofErr w:type="spellStart"/>
+      <w:r>
+        <w:rPr>
+          <w:rFonts w:ascii="Consolas" w:hAnsi="Consolas" w:cs="Consolas"/>
+          <w:color w:val="000000"/>
+          <w:kern w:val="0"/>
+          <w:sz w:val="19"/>
+          <w:szCs w:val="19"/>
+          <w:lang w:bidi="ar-SA"/>
+        </w:rPr>
+        <w:t>ComputeFamilyPartLastMonths</w:t>
+      </w:r>
+      <w:proofErr w:type="spellEnd"/>
+      <w:r>
+        <w:rPr>
+          <w:rFonts w:ascii="Consolas" w:hAnsi="Consolas" w:cs="Consolas"/>
+          <w:color w:val="000000"/>
+          <w:kern w:val="0"/>
+          <w:sz w:val="19"/>
+          <w:szCs w:val="19"/>
+          <w:lang w:bidi="ar-SA"/>
+        </w:rPr>
+        <w:t>(</w:t>
       </w:r>
       <w:r>
         <w:rPr>
@@ -1067,6 +1397,7 @@
         </w:rPr>
         <w:t xml:space="preserve"> </w:t>
       </w:r>
+      <w:proofErr w:type="spellStart"/>
       <w:r>
         <w:rPr>
           <w:rFonts w:ascii="Consolas" w:hAnsi="Consolas" w:cs="Consolas"/>
@@ -1078,6 +1409,7 @@
         </w:rPr>
         <w:t>nMonthsWanted</w:t>
       </w:r>
+      <w:proofErr w:type="spellEnd"/>
       <w:r>
         <w:rPr>
           <w:rFonts w:ascii="Consolas" w:hAnsi="Consolas" w:cs="Consolas"/>
@@ -1113,6 +1445,7 @@
         </w:rPr>
         <w:t>“</w:t>
       </w:r>
+      <w:proofErr w:type="spellStart"/>
       <w:r>
         <w:rPr>
           <w:rFonts w:ascii="Consolas" w:hAnsi="Consolas" w:cs="Consolas"/>
@@ -1124,16 +1457,41 @@
         </w:rPr>
         <w:t>CWorkPeriod</w:t>
       </w:r>
-      <w:r>
-        <w:rPr>
-          <w:rFonts w:ascii="Consolas" w:hAnsi="Consolas" w:cs="Consolas"/>
-          <w:color w:val="000000"/>
-          <w:kern w:val="0"/>
-          <w:sz w:val="19"/>
-          <w:szCs w:val="19"/>
-          <w:lang w:bidi="ar-SA"/>
-        </w:rPr>
-        <w:t>::ComputeFamilyPart()</w:t>
+      <w:proofErr w:type="spellEnd"/>
+      <w:r>
+        <w:rPr>
+          <w:rFonts w:ascii="Consolas" w:hAnsi="Consolas" w:cs="Consolas"/>
+          <w:color w:val="000000"/>
+          <w:kern w:val="0"/>
+          <w:sz w:val="19"/>
+          <w:szCs w:val="19"/>
+          <w:lang w:bidi="ar-SA"/>
+        </w:rPr>
+        <w:t>::</w:t>
+      </w:r>
+      <w:proofErr w:type="spellStart"/>
+      <w:r>
+        <w:rPr>
+          <w:rFonts w:ascii="Consolas" w:hAnsi="Consolas" w:cs="Consolas"/>
+          <w:color w:val="000000"/>
+          <w:kern w:val="0"/>
+          <w:sz w:val="19"/>
+          <w:szCs w:val="19"/>
+          <w:lang w:bidi="ar-SA"/>
+        </w:rPr>
+        <w:t>ComputeFamilyPart</w:t>
+      </w:r>
+      <w:proofErr w:type="spellEnd"/>
+      <w:r>
+        <w:rPr>
+          <w:rFonts w:ascii="Consolas" w:hAnsi="Consolas" w:cs="Consolas"/>
+          <w:color w:val="000000"/>
+          <w:kern w:val="0"/>
+          <w:sz w:val="19"/>
+          <w:szCs w:val="19"/>
+          <w:lang w:bidi="ar-SA"/>
+        </w:rPr>
+        <w:t>()</w:t>
       </w:r>
       <w:r>
         <w:rPr>
@@ -1214,6 +1572,7 @@
         </w:rPr>
         <w:t xml:space="preserve"> </w:t>
       </w:r>
+      <w:proofErr w:type="spellStart"/>
       <w:r>
         <w:rPr>
           <w:rFonts w:ascii="Consolas" w:hAnsi="Consolas" w:cs="Consolas"/>
@@ -1225,17 +1584,43 @@
         </w:rPr>
         <w:t>CFamilyPart</w:t>
       </w:r>
-      <w:r>
-        <w:rPr>
-          <w:rFonts w:ascii="Consolas" w:hAnsi="Consolas" w:cs="Consolas"/>
-          <w:color w:val="000000"/>
-          <w:kern w:val="0"/>
-          <w:sz w:val="19"/>
-          <w:szCs w:val="19"/>
-          <w:lang w:bidi="ar-SA"/>
-        </w:rPr>
-        <w:t>::WriteToLetter(</w:t>
-      </w:r>
+      <w:proofErr w:type="spellEnd"/>
+      <w:r>
+        <w:rPr>
+          <w:rFonts w:ascii="Consolas" w:hAnsi="Consolas" w:cs="Consolas"/>
+          <w:color w:val="000000"/>
+          <w:kern w:val="0"/>
+          <w:sz w:val="19"/>
+          <w:szCs w:val="19"/>
+          <w:lang w:bidi="ar-SA"/>
+        </w:rPr>
+        <w:t>::</w:t>
+      </w:r>
+      <w:proofErr w:type="spellStart"/>
+      <w:r>
+        <w:rPr>
+          <w:rFonts w:ascii="Consolas" w:hAnsi="Consolas" w:cs="Consolas"/>
+          <w:color w:val="000000"/>
+          <w:kern w:val="0"/>
+          <w:sz w:val="19"/>
+          <w:szCs w:val="19"/>
+          <w:lang w:bidi="ar-SA"/>
+        </w:rPr>
+        <w:t>WriteToLetter</w:t>
+      </w:r>
+      <w:proofErr w:type="spellEnd"/>
+      <w:r>
+        <w:rPr>
+          <w:rFonts w:ascii="Consolas" w:hAnsi="Consolas" w:cs="Consolas"/>
+          <w:color w:val="000000"/>
+          <w:kern w:val="0"/>
+          <w:sz w:val="19"/>
+          <w:szCs w:val="19"/>
+          <w:lang w:bidi="ar-SA"/>
+        </w:rPr>
+        <w:t>(</w:t>
+      </w:r>
+      <w:proofErr w:type="spellStart"/>
       <w:r>
         <w:rPr>
           <w:rFonts w:ascii="Consolas" w:hAnsi="Consolas" w:cs="Consolas"/>
@@ -1247,6 +1632,7 @@
         </w:rPr>
         <w:t>CHtmlWriter</w:t>
       </w:r>
+      <w:proofErr w:type="spellEnd"/>
       <w:r>
         <w:rPr>
           <w:rFonts w:ascii="Consolas" w:hAnsi="Consolas" w:cs="Consolas"/>
@@ -1355,6 +1741,7 @@
         </w:rPr>
         <w:t xml:space="preserve"> </w:t>
       </w:r>
+      <w:proofErr w:type="spellStart"/>
       <w:r>
         <w:rPr>
           <w:rFonts w:ascii="Consolas" w:hAnsi="Consolas" w:cs="Consolas"/>
@@ -1366,16 +1753,41 @@
         </w:rPr>
         <w:t>CWorkPeriod</w:t>
       </w:r>
-      <w:r>
-        <w:rPr>
-          <w:rFonts w:ascii="Consolas" w:hAnsi="Consolas" w:cs="Consolas"/>
-          <w:color w:val="000000"/>
-          <w:kern w:val="0"/>
-          <w:sz w:val="19"/>
-          <w:szCs w:val="19"/>
-          <w:lang w:bidi="ar-SA"/>
-        </w:rPr>
-        <w:t>::ComputeFamilyPart()</w:t>
+      <w:proofErr w:type="spellEnd"/>
+      <w:r>
+        <w:rPr>
+          <w:rFonts w:ascii="Consolas" w:hAnsi="Consolas" w:cs="Consolas"/>
+          <w:color w:val="000000"/>
+          <w:kern w:val="0"/>
+          <w:sz w:val="19"/>
+          <w:szCs w:val="19"/>
+          <w:lang w:bidi="ar-SA"/>
+        </w:rPr>
+        <w:t>::</w:t>
+      </w:r>
+      <w:proofErr w:type="spellStart"/>
+      <w:r>
+        <w:rPr>
+          <w:rFonts w:ascii="Consolas" w:hAnsi="Consolas" w:cs="Consolas"/>
+          <w:color w:val="000000"/>
+          <w:kern w:val="0"/>
+          <w:sz w:val="19"/>
+          <w:szCs w:val="19"/>
+          <w:lang w:bidi="ar-SA"/>
+        </w:rPr>
+        <w:t>ComputeFamilyPart</w:t>
+      </w:r>
+      <w:proofErr w:type="spellEnd"/>
+      <w:r>
+        <w:rPr>
+          <w:rFonts w:ascii="Consolas" w:hAnsi="Consolas" w:cs="Consolas"/>
+          <w:color w:val="000000"/>
+          <w:kern w:val="0"/>
+          <w:sz w:val="19"/>
+          <w:szCs w:val="19"/>
+          <w:lang w:bidi="ar-SA"/>
+        </w:rPr>
+        <w:t>()</w:t>
       </w:r>
     </w:p>
     <w:p>
@@ -1420,7 +1832,103 @@
           <w:szCs w:val="19"/>
           <w:lang w:bidi="ar-SA"/>
         </w:rPr>
-        <w:t xml:space="preserve"> companyRatio = maMonths[i].GetCompanyRatio();”</w:t>
+        <w:t xml:space="preserve"> </w:t>
+      </w:r>
+      <w:proofErr w:type="spellStart"/>
+      <w:r>
+        <w:rPr>
+          <w:rFonts w:ascii="Consolas" w:hAnsi="Consolas" w:cs="Consolas"/>
+          <w:color w:val="000000"/>
+          <w:kern w:val="0"/>
+          <w:sz w:val="19"/>
+          <w:szCs w:val="19"/>
+          <w:lang w:bidi="ar-SA"/>
+        </w:rPr>
+        <w:t>companyRatio</w:t>
+      </w:r>
+      <w:proofErr w:type="spellEnd"/>
+      <w:r>
+        <w:rPr>
+          <w:rFonts w:ascii="Consolas" w:hAnsi="Consolas" w:cs="Consolas"/>
+          <w:color w:val="000000"/>
+          <w:kern w:val="0"/>
+          <w:sz w:val="19"/>
+          <w:szCs w:val="19"/>
+          <w:lang w:bidi="ar-SA"/>
+        </w:rPr>
+        <w:t xml:space="preserve"> = </w:t>
+      </w:r>
+      <w:proofErr w:type="spellStart"/>
+      <w:r>
+        <w:rPr>
+          <w:rFonts w:ascii="Consolas" w:hAnsi="Consolas" w:cs="Consolas"/>
+          <w:color w:val="000000"/>
+          <w:kern w:val="0"/>
+          <w:sz w:val="19"/>
+          <w:szCs w:val="19"/>
+          <w:lang w:bidi="ar-SA"/>
+        </w:rPr>
+        <w:t>maMonths</w:t>
+      </w:r>
+      <w:proofErr w:type="spellEnd"/>
+      <w:r>
+        <w:rPr>
+          <w:rFonts w:ascii="Consolas" w:hAnsi="Consolas" w:cs="Consolas"/>
+          <w:color w:val="000000"/>
+          <w:kern w:val="0"/>
+          <w:sz w:val="19"/>
+          <w:szCs w:val="19"/>
+          <w:lang w:bidi="ar-SA"/>
+        </w:rPr>
+        <w:t>[</w:t>
+      </w:r>
+      <w:proofErr w:type="spellStart"/>
+      <w:r>
+        <w:rPr>
+          <w:rFonts w:ascii="Consolas" w:hAnsi="Consolas" w:cs="Consolas"/>
+          <w:color w:val="000000"/>
+          <w:kern w:val="0"/>
+          <w:sz w:val="19"/>
+          <w:szCs w:val="19"/>
+          <w:lang w:bidi="ar-SA"/>
+        </w:rPr>
+        <w:t>i</w:t>
+      </w:r>
+      <w:proofErr w:type="spellEnd"/>
+      <w:r>
+        <w:rPr>
+          <w:rFonts w:ascii="Consolas" w:hAnsi="Consolas" w:cs="Consolas"/>
+          <w:color w:val="000000"/>
+          <w:kern w:val="0"/>
+          <w:sz w:val="19"/>
+          <w:szCs w:val="19"/>
+          <w:lang w:bidi="ar-SA"/>
+        </w:rPr>
+        <w:t>].</w:t>
+      </w:r>
+      <w:proofErr w:type="spellStart"/>
+      <w:r>
+        <w:rPr>
+          <w:rFonts w:ascii="Consolas" w:hAnsi="Consolas" w:cs="Consolas"/>
+          <w:color w:val="000000"/>
+          <w:kern w:val="0"/>
+          <w:sz w:val="19"/>
+          <w:szCs w:val="19"/>
+          <w:lang w:bidi="ar-SA"/>
+        </w:rPr>
+        <w:t>GetCompanyRatio</w:t>
+      </w:r>
+      <w:proofErr w:type="spellEnd"/>
+      <w:r>
+        <w:rPr>
+          <w:rFonts w:ascii="Consolas" w:hAnsi="Consolas" w:cs="Consolas"/>
+          <w:color w:val="000000"/>
+          <w:kern w:val="0"/>
+          <w:sz w:val="19"/>
+          <w:szCs w:val="19"/>
+          <w:lang w:bidi="ar-SA"/>
+        </w:rPr>
+        <w:t>();”</w:t>
       </w:r>
     </w:p>
     <w:p>
@@ -1450,6 +1958,7 @@
         </w:rPr>
         <w:t>Many users of “</w:t>
       </w:r>
+      <w:proofErr w:type="spellStart"/>
       <w:r>
         <w:rPr>
           <w:rFonts w:ascii="Consolas" w:hAnsi="Consolas" w:cs="Consolas"/>
@@ -1461,6 +1970,7 @@
         </w:rPr>
         <w:t>gFamilyPart.mbAskOnlyForFamilyPart</w:t>
       </w:r>
+      <w:proofErr w:type="spellEnd"/>
       <w:r>
         <w:rPr>
           <w:rFonts w:ascii="Consolas" w:hAnsi="Consolas" w:cs="Consolas"/>
@@ -1702,6 +2212,7 @@
         </w:rPr>
         <w:t xml:space="preserve"> </w:t>
       </w:r>
+      <w:proofErr w:type="spellStart"/>
       <w:r>
         <w:rPr>
           <w:rFonts w:ascii="Consolas" w:hAnsi="Consolas" w:cs="Consolas"/>
@@ -1713,6 +2224,7 @@
         </w:rPr>
         <w:t>CSeverance</w:t>
       </w:r>
+      <w:proofErr w:type="spellEnd"/>
       <w:r>
         <w:rPr>
           <w:rFonts w:ascii="Consolas" w:hAnsi="Consolas" w:cs="Consolas"/>
@@ -1767,7 +2279,79 @@
           <w:szCs w:val="19"/>
           <w:lang w:bidi="ar-SA"/>
         </w:rPr>
-        <w:t>May Use: “mDuePay = mDuePay * gFamilyPart.GetRatio();”</w:t>
+        <w:t>May Use: “</w:t>
+      </w:r>
+      <w:proofErr w:type="spellStart"/>
+      <w:r>
+        <w:rPr>
+          <w:rFonts w:ascii="Consolas" w:hAnsi="Consolas" w:cs="Consolas"/>
+          <w:color w:val="000000"/>
+          <w:kern w:val="0"/>
+          <w:sz w:val="19"/>
+          <w:szCs w:val="19"/>
+          <w:lang w:bidi="ar-SA"/>
+        </w:rPr>
+        <w:t>mDuePay</w:t>
+      </w:r>
+      <w:proofErr w:type="spellEnd"/>
+      <w:r>
+        <w:rPr>
+          <w:rFonts w:ascii="Consolas" w:hAnsi="Consolas" w:cs="Consolas"/>
+          <w:color w:val="000000"/>
+          <w:kern w:val="0"/>
+          <w:sz w:val="19"/>
+          <w:szCs w:val="19"/>
+          <w:lang w:bidi="ar-SA"/>
+        </w:rPr>
+        <w:t xml:space="preserve"> = </w:t>
+      </w:r>
+      <w:proofErr w:type="spellStart"/>
+      <w:r>
+        <w:rPr>
+          <w:rFonts w:ascii="Consolas" w:hAnsi="Consolas" w:cs="Consolas"/>
+          <w:color w:val="000000"/>
+          <w:kern w:val="0"/>
+          <w:sz w:val="19"/>
+          <w:szCs w:val="19"/>
+          <w:lang w:bidi="ar-SA"/>
+        </w:rPr>
+        <w:t>mDuePay</w:t>
+      </w:r>
+      <w:proofErr w:type="spellEnd"/>
+      <w:r>
+        <w:rPr>
+          <w:rFonts w:ascii="Consolas" w:hAnsi="Consolas" w:cs="Consolas"/>
+          <w:color w:val="000000"/>
+          <w:kern w:val="0"/>
+          <w:sz w:val="19"/>
+          <w:szCs w:val="19"/>
+          <w:lang w:bidi="ar-SA"/>
+        </w:rPr>
+        <w:t xml:space="preserve"> * </w:t>
+      </w:r>
+      <w:proofErr w:type="spellStart"/>
+      <w:r>
+        <w:rPr>
+          <w:rFonts w:ascii="Consolas" w:hAnsi="Consolas" w:cs="Consolas"/>
+          <w:color w:val="000000"/>
+          <w:kern w:val="0"/>
+          <w:sz w:val="19"/>
+          <w:szCs w:val="19"/>
+          <w:lang w:bidi="ar-SA"/>
+        </w:rPr>
+        <w:t>gFamilyPart.GetRatio</w:t>
+      </w:r>
+      <w:proofErr w:type="spellEnd"/>
+      <w:r>
+        <w:rPr>
+          <w:rFonts w:ascii="Consolas" w:hAnsi="Consolas" w:cs="Consolas"/>
+          <w:color w:val="000000"/>
+          <w:kern w:val="0"/>
+          <w:sz w:val="19"/>
+          <w:szCs w:val="19"/>
+          <w:lang w:bidi="ar-SA"/>
+        </w:rPr>
+        <w:t>();”</w:t>
       </w:r>
     </w:p>
     <w:p>
@@ -1962,6 +2546,7 @@
         <w:rPr>
           <w:lang w:val="en-US" w:bidi="ar-JO"/>
         </w:rPr>
+        <w:lastRenderedPageBreak/>
         <w:t>Else // “full company pay” &lt; agreed salary</w:t>
       </w:r>
     </w:p>
@@ -2069,6 +2654,7 @@
         </w:rPr>
         <w:t xml:space="preserve"> </w:t>
       </w:r>
+      <w:proofErr w:type="spellStart"/>
       <w:r>
         <w:rPr>
           <w:rFonts w:ascii="Consolas" w:hAnsi="Consolas" w:cs="Consolas"/>
@@ -2080,6 +2666,7 @@
         </w:rPr>
         <w:t>CWorkPeriod</w:t>
       </w:r>
+      <w:proofErr w:type="spellEnd"/>
       <w:r>
         <w:rPr>
           <w:rFonts w:ascii="Consolas" w:hAnsi="Consolas" w:cs="Consolas"/>
@@ -2091,6 +2678,7 @@
         </w:rPr>
         <w:t>::</w:t>
       </w:r>
+      <w:proofErr w:type="spellStart"/>
       <w:r>
         <w:rPr>
           <w:rFonts w:ascii="Consolas" w:hAnsi="Consolas" w:cs="Consolas"/>
@@ -2103,6 +2691,7 @@
         </w:rPr>
         <w:t>GetWorkingHoursInFullMonth</w:t>
       </w:r>
+      <w:proofErr w:type="spellEnd"/>
       <w:r>
         <w:rPr>
           <w:rFonts w:ascii="Consolas" w:hAnsi="Consolas" w:cs="Consolas"/>
@@ -2114,6 +2703,7 @@
         </w:rPr>
         <w:t>(</w:t>
       </w:r>
+      <w:proofErr w:type="spellStart"/>
       <w:r>
         <w:rPr>
           <w:rFonts w:ascii="Consolas" w:hAnsi="Consolas" w:cs="Consolas"/>
@@ -2125,6 +2715,7 @@
         </w:rPr>
         <w:t>CMyTime</w:t>
       </w:r>
+      <w:proofErr w:type="spellEnd"/>
       <w:r>
         <w:rPr>
           <w:rFonts w:ascii="Consolas" w:hAnsi="Consolas" w:cs="Consolas"/>
@@ -2194,7 +2785,6 @@
         <w:rPr>
           <w:lang w:val="en-US" w:bidi="ar-JO"/>
         </w:rPr>
-        <w:lastRenderedPageBreak/>
         <w:t>“Bonus” will be replaced by “Agreed Salary”</w:t>
       </w:r>
     </w:p>
@@ -2478,13 +3068,12 @@
           <w:lang w:eastAsia="en-IL"/>
           <w14:ligatures w14:val="none"/>
         </w:rPr>
-        <w:t>חלק מהשכר משולם ע"י חברה המעבירה גמלת סיועד וחלק ע"י המשפחה) </w:t>
-      </w:r>
+        <w:t xml:space="preserve">חלק מהשכר משולם ע"י חברה המעבירה גמלת </w:t>
+      </w:r>
+      <w:proofErr w:type="spellStart"/>
       <w:r>
         <w:rPr>
           <w:rFonts w:ascii="Arial" w:eastAsia="Times New Roman" w:hAnsi="Arial" w:cs="Arial"/>
-          <w:b/>
-          <w:bCs/>
           <w:color w:val="222222"/>
           <w:kern w:val="0"/>
           <w:sz w:val="24"/>
@@ -2493,7 +3082,68 @@
           <w:lang w:eastAsia="en-IL"/>
           <w14:ligatures w14:val="none"/>
         </w:rPr>
-        <w:t>העובדת מקבל שכר חדשי (ללא תשלום עבור עבודה בסופ"ש) שגבוה מהשכר השעתי שניתן ע"י החברה * 182.</w:t>
+        <w:t>סיועד</w:t>
+      </w:r>
+      <w:proofErr w:type="spellEnd"/>
+      <w:r>
+        <w:rPr>
+          <w:rFonts w:ascii="Arial" w:eastAsia="Times New Roman" w:hAnsi="Arial" w:cs="Arial"/>
+          <w:color w:val="222222"/>
+          <w:kern w:val="0"/>
+          <w:sz w:val="24"/>
+          <w:szCs w:val="24"/>
+          <w:rtl/>
+          <w:lang w:eastAsia="en-IL"/>
+          <w14:ligatures w14:val="none"/>
+        </w:rPr>
+        <w:t xml:space="preserve"> וחלק ע"י המשפחה) </w:t>
+      </w:r>
+      <w:r>
+        <w:rPr>
+          <w:rFonts w:ascii="Arial" w:eastAsia="Times New Roman" w:hAnsi="Arial" w:cs="Arial"/>
+          <w:b/>
+          <w:bCs/>
+          <w:color w:val="222222"/>
+          <w:kern w:val="0"/>
+          <w:sz w:val="24"/>
+          <w:szCs w:val="24"/>
+          <w:rtl/>
+          <w:lang w:eastAsia="en-IL"/>
+          <w14:ligatures w14:val="none"/>
+        </w:rPr>
+        <w:t xml:space="preserve">העובדת מקבל שכר חדשי (ללא תשלום עבור עבודה </w:t>
+      </w:r>
+      <w:proofErr w:type="spellStart"/>
+      <w:r>
+        <w:rPr>
+          <w:rFonts w:ascii="Arial" w:eastAsia="Times New Roman" w:hAnsi="Arial" w:cs="Arial"/>
+          <w:b/>
+          <w:bCs/>
+          <w:color w:val="222222"/>
+          <w:kern w:val="0"/>
+          <w:sz w:val="24"/>
+          <w:szCs w:val="24"/>
+          <w:rtl/>
+          <w:lang w:eastAsia="en-IL"/>
+          <w14:ligatures w14:val="none"/>
+        </w:rPr>
+        <w:t>בסופ"ש</w:t>
+      </w:r>
+      <w:proofErr w:type="spellEnd"/>
+      <w:r>
+        <w:rPr>
+          <w:rFonts w:ascii="Arial" w:eastAsia="Times New Roman" w:hAnsi="Arial" w:cs="Arial"/>
+          <w:b/>
+          <w:bCs/>
+          <w:color w:val="222222"/>
+          <w:kern w:val="0"/>
+          <w:sz w:val="24"/>
+          <w:szCs w:val="24"/>
+          <w:rtl/>
+          <w:lang w:eastAsia="en-IL"/>
+          <w14:ligatures w14:val="none"/>
+        </w:rPr>
+        <w:t>) שגבוה מהשכר השעתי שניתן ע"י החברה * 182.</w:t>
       </w:r>
     </w:p>
     <w:p>

</xml_diff>

<commit_message>
Use XML with monthly rates for Min Wage
</commit_message>
<xml_diff>
--- a/Docs/Workers Rights Upgrade - 2024 - set wage level and family part.docx
+++ b/Docs/Workers Rights Upgrade - 2024 - set wage level and family part.docx
@@ -7,6 +7,20 @@
         <w:pStyle w:val="Heading2"/>
       </w:pPr>
       <w:r>
+        <w:t>Check Family Part Gui – 23/3/24</w:t>
+      </w:r>
+    </w:p>
+    <w:p>
+      <w:r>
+        <w:t>Try all kinds of Add and Remove</w:t>
+      </w:r>
+    </w:p>
+    <w:p/>
+    <w:p>
+      <w:pPr>
+        <w:pStyle w:val="Heading2"/>
+      </w:pPr>
+      <w:r>
         <w:t>Add directory with old saves – 23/3/2024</w:t>
       </w:r>
     </w:p>
@@ -101,6 +115,7 @@
         <w:t xml:space="preserve"> </w:t>
       </w:r>
       <w:proofErr w:type="spellStart"/>
+      <w:proofErr w:type="gramStart"/>
       <w:r>
         <w:rPr>
           <w:rFonts w:ascii="Consolas" w:hAnsi="Consolas" w:cs="Consolas"/>
@@ -125,6 +140,7 @@
         <w:t>::</w:t>
       </w:r>
       <w:proofErr w:type="spellStart"/>
+      <w:proofErr w:type="gramEnd"/>
       <w:r>
         <w:rPr>
           <w:rFonts w:ascii="Consolas" w:hAnsi="Consolas" w:cs="Consolas"/>
@@ -344,6 +360,7 @@
         <w:t xml:space="preserve"> </w:t>
       </w:r>
       <w:proofErr w:type="spellStart"/>
+      <w:proofErr w:type="gramStart"/>
       <w:r>
         <w:rPr>
           <w:rFonts w:ascii="Consolas" w:hAnsi="Consolas" w:cs="Consolas"/>
@@ -368,6 +385,7 @@
         <w:t>::</w:t>
       </w:r>
       <w:proofErr w:type="spellStart"/>
+      <w:proofErr w:type="gramEnd"/>
       <w:r>
         <w:rPr>
           <w:rFonts w:ascii="Consolas" w:hAnsi="Consolas" w:cs="Consolas"/>
@@ -623,7 +641,19 @@
           <w:szCs w:val="19"/>
           <w:lang w:val="en-IL" w:bidi="ar-SA"/>
         </w:rPr>
-        <w:t xml:space="preserve"> *)</w:t>
+        <w:t xml:space="preserve"> </w:t>
+      </w:r>
+      <w:proofErr w:type="gramStart"/>
+      <w:r>
+        <w:rPr>
+          <w:rFonts w:ascii="Consolas" w:hAnsi="Consolas" w:cs="Consolas"/>
+          <w:color w:val="000000"/>
+          <w:kern w:val="0"/>
+          <w:sz w:val="19"/>
+          <w:szCs w:val="19"/>
+          <w:lang w:val="en-IL" w:bidi="ar-SA"/>
+        </w:rPr>
+        <w:t>*)</w:t>
       </w:r>
       <w:proofErr w:type="spellStart"/>
       <w:r>
@@ -638,6 +668,7 @@
         <w:t>monthlyFamilyPart.msCompanyRatio</w:t>
       </w:r>
       <w:proofErr w:type="spellEnd"/>
+      <w:proofErr w:type="gramEnd"/>
       <w:r>
         <w:rPr>
           <w:rFonts w:ascii="Consolas" w:hAnsi="Consolas" w:cs="Consolas"/>
@@ -710,6 +741,7 @@
         <w:t>The list will be emptied at the beginning of “</w:t>
       </w:r>
       <w:proofErr w:type="spellStart"/>
+      <w:proofErr w:type="gramStart"/>
       <w:r>
         <w:rPr>
           <w:rFonts w:ascii="Consolas" w:hAnsi="Consolas" w:cs="Consolas"/>
@@ -734,6 +766,7 @@
         <w:t>::</w:t>
       </w:r>
       <w:proofErr w:type="spellStart"/>
+      <w:proofErr w:type="gramEnd"/>
       <w:r>
         <w:rPr>
           <w:rFonts w:ascii="Consolas" w:hAnsi="Consolas" w:cs="Consolas"/>
@@ -908,6 +941,7 @@
         </w:rPr>
       </w:pPr>
       <w:proofErr w:type="spellStart"/>
+      <w:proofErr w:type="gramStart"/>
       <w:r>
         <w:rPr>
           <w:rFonts w:ascii="Consolas" w:hAnsi="Consolas" w:cs="Consolas"/>
@@ -932,6 +966,7 @@
         <w:t>::</w:t>
       </w:r>
       <w:proofErr w:type="spellStart"/>
+      <w:proofErr w:type="gramEnd"/>
       <w:r>
         <w:rPr>
           <w:rFonts w:ascii="Consolas" w:hAnsi="Consolas" w:cs="Consolas"/>
@@ -1038,6 +1073,7 @@
         <w:t xml:space="preserve"> </w:t>
       </w:r>
       <w:proofErr w:type="spellStart"/>
+      <w:proofErr w:type="gramStart"/>
       <w:r>
         <w:rPr>
           <w:rFonts w:ascii="Consolas" w:hAnsi="Consolas" w:cs="Consolas"/>
@@ -1059,7 +1095,19 @@
           <w:szCs w:val="19"/>
           <w:lang w:val="en-IL" w:bidi="ar-SA"/>
         </w:rPr>
-        <w:t xml:space="preserve"> : </w:t>
+        <w:t xml:space="preserve"> :</w:t>
+      </w:r>
+      <w:proofErr w:type="gramEnd"/>
+      <w:r>
+        <w:rPr>
+          <w:rFonts w:ascii="Consolas" w:hAnsi="Consolas" w:cs="Consolas"/>
+          <w:color w:val="000000"/>
+          <w:kern w:val="0"/>
+          <w:sz w:val="19"/>
+          <w:szCs w:val="19"/>
+          <w:lang w:val="en-IL" w:bidi="ar-SA"/>
+        </w:rPr>
+        <w:t xml:space="preserve"> </w:t>
       </w:r>
       <w:r>
         <w:rPr>
@@ -1147,6 +1195,7 @@
     </w:p>
     <w:p>
       <w:r>
+        <w:lastRenderedPageBreak/>
         <w:t>Start new editing with latest period</w:t>
       </w:r>
     </w:p>
@@ -1328,6 +1377,7 @@
         <w:t>“</w:t>
       </w:r>
       <w:proofErr w:type="spellStart"/>
+      <w:proofErr w:type="gramStart"/>
       <w:r>
         <w:rPr>
           <w:rFonts w:ascii="Consolas" w:hAnsi="Consolas" w:cs="Consolas"/>
@@ -1352,6 +1402,7 @@
         <w:t>::</w:t>
       </w:r>
       <w:proofErr w:type="spellStart"/>
+      <w:proofErr w:type="gramEnd"/>
       <w:r>
         <w:rPr>
           <w:rFonts w:ascii="Consolas" w:hAnsi="Consolas" w:cs="Consolas"/>
@@ -1446,6 +1497,7 @@
         <w:t>“</w:t>
       </w:r>
       <w:proofErr w:type="spellStart"/>
+      <w:proofErr w:type="gramStart"/>
       <w:r>
         <w:rPr>
           <w:rFonts w:ascii="Consolas" w:hAnsi="Consolas" w:cs="Consolas"/>
@@ -1470,6 +1522,7 @@
         <w:t>::</w:t>
       </w:r>
       <w:proofErr w:type="spellStart"/>
+      <w:proofErr w:type="gramEnd"/>
       <w:r>
         <w:rPr>
           <w:rFonts w:ascii="Consolas" w:hAnsi="Consolas" w:cs="Consolas"/>
@@ -1573,6 +1626,7 @@
         <w:t xml:space="preserve"> </w:t>
       </w:r>
       <w:proofErr w:type="spellStart"/>
+      <w:proofErr w:type="gramStart"/>
       <w:r>
         <w:rPr>
           <w:rFonts w:ascii="Consolas" w:hAnsi="Consolas" w:cs="Consolas"/>
@@ -1597,6 +1651,7 @@
         <w:t>::</w:t>
       </w:r>
       <w:proofErr w:type="spellStart"/>
+      <w:proofErr w:type="gramEnd"/>
       <w:r>
         <w:rPr>
           <w:rFonts w:ascii="Consolas" w:hAnsi="Consolas" w:cs="Consolas"/>
@@ -1742,6 +1797,7 @@
         <w:t xml:space="preserve"> </w:t>
       </w:r>
       <w:proofErr w:type="spellStart"/>
+      <w:proofErr w:type="gramStart"/>
       <w:r>
         <w:rPr>
           <w:rFonts w:ascii="Consolas" w:hAnsi="Consolas" w:cs="Consolas"/>
@@ -1766,6 +1822,7 @@
         <w:t>::</w:t>
       </w:r>
       <w:proofErr w:type="spellStart"/>
+      <w:proofErr w:type="gramEnd"/>
       <w:r>
         <w:rPr>
           <w:rFonts w:ascii="Consolas" w:hAnsi="Consolas" w:cs="Consolas"/>
@@ -1895,6 +1952,7 @@
         <w:t>i</w:t>
       </w:r>
       <w:proofErr w:type="spellEnd"/>
+      <w:proofErr w:type="gramStart"/>
       <w:r>
         <w:rPr>
           <w:rFonts w:ascii="Consolas" w:hAnsi="Consolas" w:cs="Consolas"/>
@@ -1919,6 +1977,7 @@
         <w:t>GetCompanyRatio</w:t>
       </w:r>
       <w:proofErr w:type="spellEnd"/>
+      <w:proofErr w:type="gramEnd"/>
       <w:r>
         <w:rPr>
           <w:rFonts w:ascii="Consolas" w:hAnsi="Consolas" w:cs="Consolas"/>
@@ -2213,6 +2272,7 @@
         <w:t xml:space="preserve"> </w:t>
       </w:r>
       <w:proofErr w:type="spellStart"/>
+      <w:proofErr w:type="gramStart"/>
       <w:r>
         <w:rPr>
           <w:rFonts w:ascii="Consolas" w:hAnsi="Consolas" w:cs="Consolas"/>
@@ -2234,7 +2294,19 @@
           <w:szCs w:val="19"/>
           <w:lang w:bidi="ar-SA"/>
         </w:rPr>
-        <w:t>::Compute(</w:t>
+        <w:t>::</w:t>
+      </w:r>
+      <w:proofErr w:type="gramEnd"/>
+      <w:r>
+        <w:rPr>
+          <w:rFonts w:ascii="Consolas" w:hAnsi="Consolas" w:cs="Consolas"/>
+          <w:color w:val="000000"/>
+          <w:kern w:val="0"/>
+          <w:sz w:val="19"/>
+          <w:szCs w:val="19"/>
+          <w:lang w:bidi="ar-SA"/>
+        </w:rPr>
+        <w:t>Compute(</w:t>
       </w:r>
       <w:r>
         <w:rPr>
@@ -2474,6 +2546,7 @@
         <w:rPr>
           <w:lang w:val="en-US" w:bidi="ar-JO"/>
         </w:rPr>
+        <w:lastRenderedPageBreak/>
         <w:t>If “Company PC” is defined, multiple by 182 hours</w:t>
       </w:r>
     </w:p>
@@ -2546,7 +2619,6 @@
         <w:rPr>
           <w:lang w:val="en-US" w:bidi="ar-JO"/>
         </w:rPr>
-        <w:lastRenderedPageBreak/>
         <w:t>Else // “full company pay” &lt; agreed salary</w:t>
       </w:r>
     </w:p>
@@ -2655,6 +2727,7 @@
         <w:t xml:space="preserve"> </w:t>
       </w:r>
       <w:proofErr w:type="spellStart"/>
+      <w:proofErr w:type="gramStart"/>
       <w:r>
         <w:rPr>
           <w:rFonts w:ascii="Consolas" w:hAnsi="Consolas" w:cs="Consolas"/>
@@ -2679,6 +2752,7 @@
         <w:t>::</w:t>
       </w:r>
       <w:proofErr w:type="spellStart"/>
+      <w:proofErr w:type="gramEnd"/>
       <w:r>
         <w:rPr>
           <w:rFonts w:ascii="Consolas" w:hAnsi="Consolas" w:cs="Consolas"/>

</xml_diff>